<commit_message>
Fixed some mistakes with the Documentation.
</commit_message>
<xml_diff>
--- a/Consyl Engine Documentation.docx
+++ b/Consyl Engine Documentation.docx
@@ -3889,7 +3889,25 @@
           <w:szCs w:val="24"/>
           <w:lang w:val="en-US" w:bidi="ar-BH"/>
         </w:rPr>
-        <w:t xml:space="preserve"> the OnGameUpdate function an if statement, which is used to check for bools and functions. To make an if statement, you need to type “if()” and open and close curly brackets like this:</w:t>
+        <w:t xml:space="preserve"> the OnGameUpdate function an if statement, which is used to check for bools and functions. To make an if statement, you need to type “</w:t>
+      </w:r>
+      <w:proofErr w:type="gramStart"/>
+      <w:r>
+        <w:rPr>
+          <w:sz w:val="24"/>
+          <w:szCs w:val="24"/>
+          <w:lang w:val="en-US" w:bidi="ar-BH"/>
+        </w:rPr>
+        <w:t>if(</w:t>
+      </w:r>
+      <w:proofErr w:type="gramEnd"/>
+      <w:r>
+        <w:rPr>
+          <w:sz w:val="24"/>
+          <w:szCs w:val="24"/>
+          <w:lang w:val="en-US" w:bidi="ar-BH"/>
+        </w:rPr>
+        <w:t>)” and open and close curly brackets like this:</w:t>
       </w:r>
     </w:p>
     <w:p>
@@ -3984,7 +4002,39 @@
           <w:szCs w:val="24"/>
           <w:lang w:val="en-US" w:bidi="ar-BH"/>
         </w:rPr>
-        <w:t>Right now, there is not logic. So, you add between the parenthesis next to “if” the logic, if the logic is true, then execute the code between the curly brackets. So, we do this:</w:t>
+        <w:t xml:space="preserve">Right now, there is no logic. So, you </w:t>
+      </w:r>
+      <w:r>
+        <w:rPr>
+          <w:sz w:val="24"/>
+          <w:szCs w:val="24"/>
+          <w:lang w:val="en-US" w:bidi="ar-BH"/>
+        </w:rPr>
+        <w:t xml:space="preserve">need to </w:t>
+      </w:r>
+      <w:r>
+        <w:rPr>
+          <w:sz w:val="24"/>
+          <w:szCs w:val="24"/>
+          <w:lang w:val="en-US" w:bidi="ar-BH"/>
+        </w:rPr>
+        <w:t xml:space="preserve">add between the parenthesis next to “if” </w:t>
+      </w:r>
+      <w:r>
+        <w:rPr>
+          <w:sz w:val="24"/>
+          <w:szCs w:val="24"/>
+          <w:lang w:val="en-US" w:bidi="ar-BH"/>
+        </w:rPr>
+        <w:t>your</w:t>
+      </w:r>
+      <w:r>
+        <w:rPr>
+          <w:sz w:val="24"/>
+          <w:szCs w:val="24"/>
+          <w:lang w:val="en-US" w:bidi="ar-BH"/>
+        </w:rPr>
+        <w:t xml:space="preserve"> logic, if the logic is true, then execute the code between the curly brackets. So, we do this:</w:t>
       </w:r>
     </w:p>
     <w:p>
@@ -5068,7 +5118,7 @@
 </file>
 
 <file path=customXml/itemProps1.xml><?xml version="1.0" encoding="utf-8"?>
-<ds:datastoreItem xmlns:ds="http://schemas.openxmlformats.org/officeDocument/2006/customXml" ds:itemID="{6879EACA-3612-410E-87AD-8113C2DA4E38}">
+<ds:datastoreItem xmlns:ds="http://schemas.openxmlformats.org/officeDocument/2006/customXml" ds:itemID="{80C11CC1-1EDB-40CA-8447-435D9135CBF8}">
   <ds:schemaRefs>
     <ds:schemaRef ds:uri="http://schemas.openxmlformats.org/officeDocument/2006/bibliography"/>
   </ds:schemaRefs>

</xml_diff>

<commit_message>
Fixed Formatting with the documentation.
</commit_message>
<xml_diff>
--- a/Consyl Engine Documentation.docx
+++ b/Consyl Engine Documentation.docx
@@ -100,12 +100,21 @@
                                   </w:sdtPr>
                                   <w:sdtEndPr/>
                                   <w:sdtContent>
+                                    <w:proofErr w:type="spellStart"/>
                                     <w:r>
                                       <w:rPr>
                                         <w:sz w:val="72"/>
                                         <w:szCs w:val="72"/>
                                       </w:rPr>
-                                      <w:t>Consyl Engine Documentation</w:t>
+                                      <w:t>Consyl</w:t>
+                                    </w:r>
+                                    <w:proofErr w:type="spellEnd"/>
+                                    <w:r>
+                                      <w:rPr>
+                                        <w:sz w:val="72"/>
+                                        <w:szCs w:val="72"/>
+                                      </w:rPr>
+                                      <w:t xml:space="preserve"> Engine Documentation</w:t>
                                     </w:r>
                                   </w:sdtContent>
                                 </w:sdt>
@@ -209,12 +218,21 @@
                             </w:sdtPr>
                             <w:sdtEndPr/>
                             <w:sdtContent>
+                              <w:proofErr w:type="spellStart"/>
                               <w:r>
                                 <w:rPr>
                                   <w:sz w:val="72"/>
                                   <w:szCs w:val="72"/>
                                 </w:rPr>
-                                <w:t>Consyl Engine Documentation</w:t>
+                                <w:t>Consyl</w:t>
+                              </w:r>
+                              <w:proofErr w:type="spellEnd"/>
+                              <w:r>
+                                <w:rPr>
+                                  <w:sz w:val="72"/>
+                                  <w:szCs w:val="72"/>
+                                </w:rPr>
+                                <w:t xml:space="preserve"> Engine Documentation</w:t>
                               </w:r>
                             </w:sdtContent>
                           </w:sdt>
@@ -1863,26 +1881,6 @@
     <w:p>
       <w:pPr>
         <w:rPr>
-          <w:sz w:val="24"/>
-          <w:szCs w:val="24"/>
-          <w:u w:val="single"/>
-          <w:lang w:val="en-US"/>
-        </w:rPr>
-      </w:pPr>
-    </w:p>
-    <w:p>
-      <w:pPr>
-        <w:rPr>
-          <w:sz w:val="24"/>
-          <w:szCs w:val="24"/>
-          <w:u w:val="single"/>
-          <w:lang w:val="en-US"/>
-        </w:rPr>
-      </w:pPr>
-    </w:p>
-    <w:p>
-      <w:pPr>
-        <w:rPr>
           <w:b/>
           <w:bCs/>
           <w:sz w:val="44"/>
@@ -1900,6 +1898,7 @@
           <w:u w:val="single"/>
           <w:lang w:val="en-US"/>
         </w:rPr>
+        <w:lastRenderedPageBreak/>
         <w:t>Requirements:</w:t>
       </w:r>
     </w:p>
@@ -2014,7 +2013,25 @@
           <w:szCs w:val="24"/>
           <w:lang w:val="en-US"/>
         </w:rPr>
-        <w:t>Storage: Consyl takes up around 3 Mb of storage, so you don’t need to worry about it</w:t>
+        <w:t xml:space="preserve">Storage: </w:t>
+      </w:r>
+      <w:proofErr w:type="spellStart"/>
+      <w:r>
+        <w:rPr>
+          <w:sz w:val="24"/>
+          <w:szCs w:val="24"/>
+          <w:lang w:val="en-US"/>
+        </w:rPr>
+        <w:t>Consyl</w:t>
+      </w:r>
+      <w:proofErr w:type="spellEnd"/>
+      <w:r>
+        <w:rPr>
+          <w:sz w:val="24"/>
+          <w:szCs w:val="24"/>
+          <w:lang w:val="en-US"/>
+        </w:rPr>
+        <w:t xml:space="preserve"> takes up around 3 Mb of storage, so you don’t need to worry about it</w:t>
       </w:r>
     </w:p>
     <w:p>
@@ -2302,7 +2319,6 @@
           <w:u w:val="single"/>
           <w:lang w:val="en-US"/>
         </w:rPr>
-        <w:lastRenderedPageBreak/>
         <w:t>Note:</w:t>
       </w:r>
       <w:r>
@@ -2346,6 +2362,7 @@
           <w:u w:val="single"/>
           <w:lang w:val="en-US"/>
         </w:rPr>
+        <w:lastRenderedPageBreak/>
         <w:t>Game Code Basics:</w:t>
       </w:r>
     </w:p>
@@ -2397,21 +2414,49 @@
         </w:rPr>
         <w:t>To code your first game, you need to open “</w:t>
       </w:r>
-      <w:r>
-        <w:rPr>
-          <w:sz w:val="24"/>
-          <w:szCs w:val="24"/>
-          <w:lang w:val="en-US"/>
-        </w:rPr>
-        <w:t>Consyl Engine.sln</w:t>
-      </w:r>
-      <w:r>
-        <w:rPr>
-          <w:sz w:val="24"/>
-          <w:szCs w:val="24"/>
-          <w:lang w:val="en-US"/>
-        </w:rPr>
-        <w:t xml:space="preserve">” and from the Solution Explorer, choose “GameCode.cs” which is the </w:t>
+      <w:proofErr w:type="spellStart"/>
+      <w:r>
+        <w:rPr>
+          <w:sz w:val="24"/>
+          <w:szCs w:val="24"/>
+          <w:lang w:val="en-US"/>
+        </w:rPr>
+        <w:t>Consyl</w:t>
+      </w:r>
+      <w:proofErr w:type="spellEnd"/>
+      <w:r>
+        <w:rPr>
+          <w:sz w:val="24"/>
+          <w:szCs w:val="24"/>
+          <w:lang w:val="en-US"/>
+        </w:rPr>
+        <w:t xml:space="preserve"> Engine.sln</w:t>
+      </w:r>
+      <w:r>
+        <w:rPr>
+          <w:sz w:val="24"/>
+          <w:szCs w:val="24"/>
+          <w:lang w:val="en-US"/>
+        </w:rPr>
+        <w:t>” and from the Solution Explorer, choose “</w:t>
+      </w:r>
+      <w:proofErr w:type="spellStart"/>
+      <w:r>
+        <w:rPr>
+          <w:sz w:val="24"/>
+          <w:szCs w:val="24"/>
+          <w:lang w:val="en-US"/>
+        </w:rPr>
+        <w:t>GameCode.cs</w:t>
+      </w:r>
+      <w:proofErr w:type="spellEnd"/>
+      <w:r>
+        <w:rPr>
+          <w:sz w:val="24"/>
+          <w:szCs w:val="24"/>
+          <w:lang w:val="en-US"/>
+        </w:rPr>
+        <w:t xml:space="preserve">” which is the </w:t>
       </w:r>
       <w:r>
         <w:rPr>
@@ -2555,43 +2600,127 @@
           <w:szCs w:val="24"/>
           <w:lang w:val="en-US"/>
         </w:rPr>
-        <w:t>“GameCode.cs” contains the basics of what you need in making your games. It has two important sections, one where you put your variables and data, and the other is where your code gets executed.</w:t>
-      </w:r>
-    </w:p>
-    <w:p>
-      <w:pPr>
-        <w:rPr>
-          <w:sz w:val="24"/>
-          <w:szCs w:val="24"/>
-          <w:lang w:val="en-US"/>
-        </w:rPr>
-      </w:pPr>
-      <w:r>
-        <w:rPr>
-          <w:sz w:val="24"/>
-          <w:szCs w:val="24"/>
-          <w:lang w:val="en-US"/>
-        </w:rPr>
-        <w:t>The Section where your code is executed has three main parts, “OnGameStart”, “OnGameUpdate”, and “OnGameEnd”.</w:t>
-      </w:r>
-    </w:p>
-    <w:p>
-      <w:pPr>
-        <w:rPr>
-          <w:sz w:val="24"/>
-          <w:szCs w:val="24"/>
-          <w:lang w:val="en-US"/>
-        </w:rPr>
-      </w:pPr>
-      <w:r>
-        <w:rPr>
-          <w:b/>
-          <w:bCs/>
-          <w:sz w:val="24"/>
-          <w:szCs w:val="24"/>
-          <w:lang w:val="en-US"/>
-        </w:rPr>
-        <w:t>OnGameStart:</w:t>
+        <w:t>“</w:t>
+      </w:r>
+      <w:proofErr w:type="spellStart"/>
+      <w:r>
+        <w:rPr>
+          <w:sz w:val="24"/>
+          <w:szCs w:val="24"/>
+          <w:lang w:val="en-US"/>
+        </w:rPr>
+        <w:t>GameCode.cs</w:t>
+      </w:r>
+      <w:proofErr w:type="spellEnd"/>
+      <w:r>
+        <w:rPr>
+          <w:sz w:val="24"/>
+          <w:szCs w:val="24"/>
+          <w:lang w:val="en-US"/>
+        </w:rPr>
+        <w:t>” contains the basics of what you need in making your games. It has two important sections, one where you put your variables and data, and the other is where your code gets executed.</w:t>
+      </w:r>
+    </w:p>
+    <w:p>
+      <w:pPr>
+        <w:rPr>
+          <w:sz w:val="24"/>
+          <w:szCs w:val="24"/>
+          <w:lang w:val="en-US"/>
+        </w:rPr>
+      </w:pPr>
+      <w:r>
+        <w:rPr>
+          <w:sz w:val="24"/>
+          <w:szCs w:val="24"/>
+          <w:lang w:val="en-US"/>
+        </w:rPr>
+        <w:t>The Section where your code is executed has three main parts, “</w:t>
+      </w:r>
+      <w:proofErr w:type="spellStart"/>
+      <w:r>
+        <w:rPr>
+          <w:sz w:val="24"/>
+          <w:szCs w:val="24"/>
+          <w:lang w:val="en-US"/>
+        </w:rPr>
+        <w:t>OnGameStart</w:t>
+      </w:r>
+      <w:proofErr w:type="spellEnd"/>
+      <w:r>
+        <w:rPr>
+          <w:sz w:val="24"/>
+          <w:szCs w:val="24"/>
+          <w:lang w:val="en-US"/>
+        </w:rPr>
+        <w:t>”, “</w:t>
+      </w:r>
+      <w:proofErr w:type="spellStart"/>
+      <w:r>
+        <w:rPr>
+          <w:sz w:val="24"/>
+          <w:szCs w:val="24"/>
+          <w:lang w:val="en-US"/>
+        </w:rPr>
+        <w:t>OnGameUpdate</w:t>
+      </w:r>
+      <w:proofErr w:type="spellEnd"/>
+      <w:r>
+        <w:rPr>
+          <w:sz w:val="24"/>
+          <w:szCs w:val="24"/>
+          <w:lang w:val="en-US"/>
+        </w:rPr>
+        <w:t>”, and “</w:t>
+      </w:r>
+      <w:proofErr w:type="spellStart"/>
+      <w:r>
+        <w:rPr>
+          <w:sz w:val="24"/>
+          <w:szCs w:val="24"/>
+          <w:lang w:val="en-US"/>
+        </w:rPr>
+        <w:t>OnGameEnd</w:t>
+      </w:r>
+      <w:proofErr w:type="spellEnd"/>
+      <w:r>
+        <w:rPr>
+          <w:sz w:val="24"/>
+          <w:szCs w:val="24"/>
+          <w:lang w:val="en-US"/>
+        </w:rPr>
+        <w:t>”.</w:t>
+      </w:r>
+    </w:p>
+    <w:p>
+      <w:pPr>
+        <w:rPr>
+          <w:sz w:val="24"/>
+          <w:szCs w:val="24"/>
+          <w:lang w:val="en-US"/>
+        </w:rPr>
+      </w:pPr>
+      <w:proofErr w:type="spellStart"/>
+      <w:r>
+        <w:rPr>
+          <w:b/>
+          <w:bCs/>
+          <w:sz w:val="24"/>
+          <w:szCs w:val="24"/>
+          <w:lang w:val="en-US"/>
+        </w:rPr>
+        <w:t>OnGameStart</w:t>
+      </w:r>
+      <w:proofErr w:type="spellEnd"/>
+      <w:r>
+        <w:rPr>
+          <w:b/>
+          <w:bCs/>
+          <w:sz w:val="24"/>
+          <w:szCs w:val="24"/>
+          <w:lang w:val="en-US"/>
+        </w:rPr>
+        <w:t>:</w:t>
       </w:r>
       <w:r>
         <w:rPr>
@@ -2682,16 +2811,27 @@
           <w:lang w:val="en-US"/>
         </w:rPr>
       </w:pPr>
-      <w:r>
-        <w:rPr>
-          <w:b/>
-          <w:bCs/>
-          <w:sz w:val="24"/>
-          <w:szCs w:val="24"/>
-          <w:lang w:val="en-US"/>
-        </w:rPr>
-        <w:lastRenderedPageBreak/>
-        <w:t>OnGameUpdate:</w:t>
+      <w:proofErr w:type="spellStart"/>
+      <w:r>
+        <w:rPr>
+          <w:b/>
+          <w:bCs/>
+          <w:sz w:val="24"/>
+          <w:szCs w:val="24"/>
+          <w:lang w:val="en-US"/>
+        </w:rPr>
+        <w:t>OnGameUpdate</w:t>
+      </w:r>
+      <w:proofErr w:type="spellEnd"/>
+      <w:r>
+        <w:rPr>
+          <w:b/>
+          <w:bCs/>
+          <w:sz w:val="24"/>
+          <w:szCs w:val="24"/>
+          <w:lang w:val="en-US"/>
+        </w:rPr>
+        <w:t>:</w:t>
       </w:r>
       <w:r>
         <w:rPr>
@@ -2710,15 +2850,27 @@
           <w:lang w:val="en-US"/>
         </w:rPr>
       </w:pPr>
-      <w:r>
-        <w:rPr>
-          <w:b/>
-          <w:bCs/>
-          <w:sz w:val="24"/>
-          <w:szCs w:val="24"/>
-          <w:lang w:val="en-US"/>
-        </w:rPr>
-        <w:t>OnGameEnd:</w:t>
+      <w:proofErr w:type="spellStart"/>
+      <w:r>
+        <w:rPr>
+          <w:b/>
+          <w:bCs/>
+          <w:sz w:val="24"/>
+          <w:szCs w:val="24"/>
+          <w:lang w:val="en-US"/>
+        </w:rPr>
+        <w:t>OnGameEnd</w:t>
+      </w:r>
+      <w:proofErr w:type="spellEnd"/>
+      <w:r>
+        <w:rPr>
+          <w:b/>
+          <w:bCs/>
+          <w:sz w:val="24"/>
+          <w:szCs w:val="24"/>
+          <w:lang w:val="en-US"/>
+        </w:rPr>
+        <w:t>:</w:t>
       </w:r>
       <w:r>
         <w:rPr>
@@ -2749,6 +2901,7 @@
           <w:u w:val="single"/>
           <w:lang w:val="en-US"/>
         </w:rPr>
+        <w:lastRenderedPageBreak/>
         <w:t>What are Variables?</w:t>
       </w:r>
     </w:p>
@@ -3375,7 +3528,6 @@
           <w:szCs w:val="24"/>
           <w:lang w:val="en-US" w:bidi="ar-BH"/>
         </w:rPr>
-        <w:lastRenderedPageBreak/>
         <w:t xml:space="preserve">It is important to make your variable names easy to read and understand, so you format them like by making the first </w:t>
       </w:r>
       <w:r>
@@ -3407,6 +3559,7 @@
           <w:u w:val="single"/>
           <w:lang w:val="en-US" w:bidi="ar-BH"/>
         </w:rPr>
+        <w:lastRenderedPageBreak/>
         <w:t xml:space="preserve">An </w:t>
       </w:r>
       <w:r>
@@ -3443,7 +3596,25 @@
           <w:szCs w:val="24"/>
           <w:lang w:val="en-US" w:bidi="ar-BH"/>
         </w:rPr>
-        <w:t xml:space="preserve">format of displaying letters/symbols on a computer, but in Consyl Engine we don’t have true pixels, but we do have something named an “ASCII Pixel” which is a pixel made of an ASCII Symbol, which is not a real pixel but will resemble one. </w:t>
+        <w:t xml:space="preserve">format of displaying letters/symbols on a computer, but in </w:t>
+      </w:r>
+      <w:proofErr w:type="spellStart"/>
+      <w:r>
+        <w:rPr>
+          <w:sz w:val="24"/>
+          <w:szCs w:val="24"/>
+          <w:lang w:val="en-US" w:bidi="ar-BH"/>
+        </w:rPr>
+        <w:t>Consyl</w:t>
+      </w:r>
+      <w:proofErr w:type="spellEnd"/>
+      <w:r>
+        <w:rPr>
+          <w:sz w:val="24"/>
+          <w:szCs w:val="24"/>
+          <w:lang w:val="en-US" w:bidi="ar-BH"/>
+        </w:rPr>
+        <w:t xml:space="preserve"> Engine we don’t have true pixels, but we do have something named an “ASCII Pixel” which is a pixel made of an ASCII Symbol, which is not a real pixel but will resemble one. </w:t>
       </w:r>
     </w:p>
     <w:p>
@@ -3508,23 +3679,53 @@
           <w:szCs w:val="24"/>
           <w:lang w:val="en-US" w:bidi="ar-BH"/>
         </w:rPr>
-        <w:t xml:space="preserve"> “OnGameUpdate” function</w:t>
-      </w:r>
-      <w:r>
-        <w:rPr>
-          <w:sz w:val="24"/>
-          <w:szCs w:val="24"/>
-          <w:lang w:val="en-US" w:bidi="ar-BH"/>
-        </w:rPr>
         <w:t xml:space="preserve"> “</w:t>
       </w:r>
-      <w:r>
-        <w:rPr>
-          <w:sz w:val="24"/>
-          <w:szCs w:val="24"/>
-          <w:lang w:val="en-US" w:bidi="ar-BH"/>
-        </w:rPr>
-        <w:t>gfx.DrawPixel();</w:t>
+      <w:proofErr w:type="spellStart"/>
+      <w:r>
+        <w:rPr>
+          <w:sz w:val="24"/>
+          <w:szCs w:val="24"/>
+          <w:lang w:val="en-US" w:bidi="ar-BH"/>
+        </w:rPr>
+        <w:t>OnGameUpdate</w:t>
+      </w:r>
+      <w:proofErr w:type="spellEnd"/>
+      <w:r>
+        <w:rPr>
+          <w:sz w:val="24"/>
+          <w:szCs w:val="24"/>
+          <w:lang w:val="en-US" w:bidi="ar-BH"/>
+        </w:rPr>
+        <w:t>” function</w:t>
+      </w:r>
+      <w:r>
+        <w:rPr>
+          <w:sz w:val="24"/>
+          <w:szCs w:val="24"/>
+          <w:lang w:val="en-US" w:bidi="ar-BH"/>
+        </w:rPr>
+        <w:t xml:space="preserve"> “</w:t>
+      </w:r>
+      <w:proofErr w:type="spellStart"/>
+      <w:proofErr w:type="gramStart"/>
+      <w:r>
+        <w:rPr>
+          <w:sz w:val="24"/>
+          <w:szCs w:val="24"/>
+          <w:lang w:val="en-US" w:bidi="ar-BH"/>
+        </w:rPr>
+        <w:t>gfx.DrawPixel</w:t>
+      </w:r>
+      <w:proofErr w:type="spellEnd"/>
+      <w:proofErr w:type="gramEnd"/>
+      <w:r>
+        <w:rPr>
+          <w:sz w:val="24"/>
+          <w:szCs w:val="24"/>
+          <w:lang w:val="en-US" w:bidi="ar-BH"/>
+        </w:rPr>
+        <w:t>();</w:t>
       </w:r>
       <w:r>
         <w:rPr>
@@ -3542,13 +3743,25 @@
         </w:rPr>
         <w:t>how it looks like. For example, you want your pixel to be placed at a coordinate of x = 1 and y = 5 and the ASCII pixel you want to draw looks like this “O”. So, you want instead to type “</w:t>
       </w:r>
-      <w:r>
-        <w:rPr>
-          <w:sz w:val="24"/>
-          <w:szCs w:val="24"/>
-          <w:lang w:val="en-US" w:bidi="ar-BH"/>
-        </w:rPr>
-        <w:t>gfx.DrawPixel(</w:t>
+      <w:proofErr w:type="spellStart"/>
+      <w:proofErr w:type="gramStart"/>
+      <w:r>
+        <w:rPr>
+          <w:sz w:val="24"/>
+          <w:szCs w:val="24"/>
+          <w:lang w:val="en-US" w:bidi="ar-BH"/>
+        </w:rPr>
+        <w:t>gfx.DrawPixel</w:t>
+      </w:r>
+      <w:proofErr w:type="spellEnd"/>
+      <w:proofErr w:type="gramEnd"/>
+      <w:r>
+        <w:rPr>
+          <w:sz w:val="24"/>
+          <w:szCs w:val="24"/>
+          <w:lang w:val="en-US" w:bidi="ar-BH"/>
+        </w:rPr>
+        <w:t>(</w:t>
       </w:r>
       <w:r>
         <w:rPr>
@@ -3661,13 +3874,25 @@
         </w:rPr>
         <w:t>This Image shows what happens if you code in “</w:t>
       </w:r>
-      <w:r>
-        <w:rPr>
-          <w:sz w:val="24"/>
-          <w:szCs w:val="24"/>
-          <w:lang w:val="en-US" w:bidi="ar-BH"/>
-        </w:rPr>
-        <w:t>gfx.DrawPixel(</w:t>
+      <w:proofErr w:type="spellStart"/>
+      <w:proofErr w:type="gramStart"/>
+      <w:r>
+        <w:rPr>
+          <w:sz w:val="24"/>
+          <w:szCs w:val="24"/>
+          <w:lang w:val="en-US" w:bidi="ar-BH"/>
+        </w:rPr>
+        <w:t>gfx.DrawPixel</w:t>
+      </w:r>
+      <w:proofErr w:type="spellEnd"/>
+      <w:proofErr w:type="gramEnd"/>
+      <w:r>
+        <w:rPr>
+          <w:sz w:val="24"/>
+          <w:szCs w:val="24"/>
+          <w:lang w:val="en-US" w:bidi="ar-BH"/>
+        </w:rPr>
+        <w:t>(</w:t>
       </w:r>
       <w:r>
         <w:rPr>
@@ -3750,6 +3975,7 @@
           <w:u w:val="single"/>
           <w:lang w:val="en-US" w:bidi="ar-BH"/>
         </w:rPr>
+        <w:lastRenderedPageBreak/>
         <w:t>Before adding player Input</w:t>
       </w:r>
     </w:p>
@@ -3767,7 +3993,25 @@
           <w:szCs w:val="24"/>
           <w:lang w:val="en-US" w:bidi="ar-BH"/>
         </w:rPr>
-        <w:t xml:space="preserve">All the way at the top of the “GameCode.cs” script, you’ll see “using” codes which gives access to more code for the developer to use. “Image </w:t>
+        <w:t>All the way at the top of the “</w:t>
+      </w:r>
+      <w:proofErr w:type="spellStart"/>
+      <w:r>
+        <w:rPr>
+          <w:sz w:val="24"/>
+          <w:szCs w:val="24"/>
+          <w:lang w:val="en-US" w:bidi="ar-BH"/>
+        </w:rPr>
+        <w:t>GameCode.cs</w:t>
+      </w:r>
+      <w:proofErr w:type="spellEnd"/>
+      <w:r>
+        <w:rPr>
+          <w:sz w:val="24"/>
+          <w:szCs w:val="24"/>
+          <w:lang w:val="en-US" w:bidi="ar-BH"/>
+        </w:rPr>
+        <w:t xml:space="preserve">” script, you’ll see “using” codes which gives access to more code for the developer to use. “Image </w:t>
       </w:r>
       <w:r>
         <w:rPr>
@@ -3799,7 +4043,25 @@
           <w:szCs w:val="24"/>
           <w:lang w:val="en-US" w:bidi="ar-BH"/>
         </w:rPr>
-        <w:t xml:space="preserve"> section displaying “using EZInput;”</w:t>
+        <w:t xml:space="preserve"> section displaying “using </w:t>
+      </w:r>
+      <w:proofErr w:type="spellStart"/>
+      <w:r>
+        <w:rPr>
+          <w:sz w:val="24"/>
+          <w:szCs w:val="24"/>
+          <w:lang w:val="en-US" w:bidi="ar-BH"/>
+        </w:rPr>
+        <w:t>EZInput</w:t>
+      </w:r>
+      <w:proofErr w:type="spellEnd"/>
+      <w:r>
+        <w:rPr>
+          <w:sz w:val="24"/>
+          <w:szCs w:val="24"/>
+          <w:lang w:val="en-US" w:bidi="ar-BH"/>
+        </w:rPr>
+        <w:t>;”</w:t>
       </w:r>
       <w:r>
         <w:rPr>
@@ -3930,7 +4192,25 @@
           <w:szCs w:val="24"/>
           <w:lang w:val="en-US" w:bidi="ar-BH"/>
         </w:rPr>
-        <w:t>Shows EZInput.</w:t>
+        <w:t xml:space="preserve">Shows </w:t>
+      </w:r>
+      <w:proofErr w:type="spellStart"/>
+      <w:r>
+        <w:rPr>
+          <w:sz w:val="24"/>
+          <w:szCs w:val="24"/>
+          <w:lang w:val="en-US" w:bidi="ar-BH"/>
+        </w:rPr>
+        <w:t>EZInput</w:t>
+      </w:r>
+      <w:proofErr w:type="spellEnd"/>
+      <w:r>
+        <w:rPr>
+          <w:sz w:val="24"/>
+          <w:szCs w:val="24"/>
+          <w:lang w:val="en-US" w:bidi="ar-BH"/>
+        </w:rPr>
+        <w:t>.</w:t>
       </w:r>
     </w:p>
     <w:p>
@@ -3987,7 +4267,43 @@
           <w:szCs w:val="24"/>
           <w:lang w:val="en-US" w:bidi="ar-BH"/>
         </w:rPr>
-        <w:t xml:space="preserve"> the OnGameUpdate function an if statement, which is used to check for bools and functions. To make an if statement, you need to type “if()” and open and close curly brackets like this:</w:t>
+        <w:t xml:space="preserve"> the </w:t>
+      </w:r>
+      <w:proofErr w:type="spellStart"/>
+      <w:r>
+        <w:rPr>
+          <w:sz w:val="24"/>
+          <w:szCs w:val="24"/>
+          <w:lang w:val="en-US" w:bidi="ar-BH"/>
+        </w:rPr>
+        <w:t>OnGameUpdate</w:t>
+      </w:r>
+      <w:proofErr w:type="spellEnd"/>
+      <w:r>
+        <w:rPr>
+          <w:sz w:val="24"/>
+          <w:szCs w:val="24"/>
+          <w:lang w:val="en-US" w:bidi="ar-BH"/>
+        </w:rPr>
+        <w:t xml:space="preserve"> function an if statement, which is used to check for bools and functions. To make an if statement, you need to type “</w:t>
+      </w:r>
+      <w:proofErr w:type="gramStart"/>
+      <w:r>
+        <w:rPr>
+          <w:sz w:val="24"/>
+          <w:szCs w:val="24"/>
+          <w:lang w:val="en-US" w:bidi="ar-BH"/>
+        </w:rPr>
+        <w:t>if(</w:t>
+      </w:r>
+      <w:proofErr w:type="gramEnd"/>
+      <w:r>
+        <w:rPr>
+          <w:sz w:val="24"/>
+          <w:szCs w:val="24"/>
+          <w:lang w:val="en-US" w:bidi="ar-BH"/>
+        </w:rPr>
+        <w:t>)” and open and close curly brackets like this:</w:t>
       </w:r>
     </w:p>
     <w:p>
@@ -4131,7 +4447,43 @@
           <w:szCs w:val="24"/>
           <w:lang w:val="en-US" w:bidi="ar-BH"/>
         </w:rPr>
-        <w:t>if (Keyboard.IsKeyPressed(Key.A))</w:t>
+        <w:t>if (</w:t>
+      </w:r>
+      <w:proofErr w:type="spellStart"/>
+      <w:r>
+        <w:rPr>
+          <w:sz w:val="24"/>
+          <w:szCs w:val="24"/>
+          <w:lang w:val="en-US" w:bidi="ar-BH"/>
+        </w:rPr>
+        <w:t>Keyboard.IsKeyPressed</w:t>
+      </w:r>
+      <w:proofErr w:type="spellEnd"/>
+      <w:r>
+        <w:rPr>
+          <w:sz w:val="24"/>
+          <w:szCs w:val="24"/>
+          <w:lang w:val="en-US" w:bidi="ar-BH"/>
+        </w:rPr>
+        <w:t>(</w:t>
+      </w:r>
+      <w:proofErr w:type="spellStart"/>
+      <w:r>
+        <w:rPr>
+          <w:sz w:val="24"/>
+          <w:szCs w:val="24"/>
+          <w:lang w:val="en-US" w:bidi="ar-BH"/>
+        </w:rPr>
+        <w:t>Key.A</w:t>
+      </w:r>
+      <w:proofErr w:type="spellEnd"/>
+      <w:r>
+        <w:rPr>
+          <w:sz w:val="24"/>
+          <w:szCs w:val="24"/>
+          <w:lang w:val="en-US" w:bidi="ar-BH"/>
+        </w:rPr>
+        <w:t>))</w:t>
       </w:r>
     </w:p>
     <w:p>
@@ -4200,24 +4552,87 @@
           <w:szCs w:val="24"/>
           <w:lang w:val="en-US" w:bidi="ar-BH"/>
         </w:rPr>
-        <w:t xml:space="preserve">This will check if you have pressed the A key. if you did the code will execute. If you add the DrawPixel() code from before inside the curly brackets, this will result when you run it to </w:t>
-      </w:r>
-      <w:r>
-        <w:rPr>
-          <w:sz w:val="24"/>
-          <w:szCs w:val="24"/>
-          <w:lang w:val="en-US" w:bidi="ar-BH"/>
-        </w:rPr>
-        <w:lastRenderedPageBreak/>
-        <w:t xml:space="preserve">make the pixel only appear when you press A. Note that you can change Key.A to any </w:t>
-      </w:r>
-      <w:r>
-        <w:rPr>
-          <w:sz w:val="24"/>
-          <w:szCs w:val="24"/>
-          <w:lang w:val="en-US" w:bidi="ar-BH"/>
-        </w:rPr>
-        <w:t>key on the keyboard, like Key.B, Key.Shift, etc.</w:t>
+        <w:t xml:space="preserve">This will check if you have pressed the A key. if you did the code will execute. If you add the </w:t>
+      </w:r>
+      <w:proofErr w:type="spellStart"/>
+      <w:r>
+        <w:rPr>
+          <w:sz w:val="24"/>
+          <w:szCs w:val="24"/>
+          <w:lang w:val="en-US" w:bidi="ar-BH"/>
+        </w:rPr>
+        <w:t>DrawPixel</w:t>
+      </w:r>
+      <w:proofErr w:type="spellEnd"/>
+      <w:r>
+        <w:rPr>
+          <w:sz w:val="24"/>
+          <w:szCs w:val="24"/>
+          <w:lang w:val="en-US" w:bidi="ar-BH"/>
+        </w:rPr>
+        <w:t xml:space="preserve">() code from before inside the curly brackets, this will result when you run it to make the pixel only appear when you press A. Note that you can change </w:t>
+      </w:r>
+      <w:proofErr w:type="spellStart"/>
+      <w:r>
+        <w:rPr>
+          <w:sz w:val="24"/>
+          <w:szCs w:val="24"/>
+          <w:lang w:val="en-US" w:bidi="ar-BH"/>
+        </w:rPr>
+        <w:t>Key.A</w:t>
+      </w:r>
+      <w:proofErr w:type="spellEnd"/>
+      <w:r>
+        <w:rPr>
+          <w:sz w:val="24"/>
+          <w:szCs w:val="24"/>
+          <w:lang w:val="en-US" w:bidi="ar-BH"/>
+        </w:rPr>
+        <w:t xml:space="preserve"> to any </w:t>
+      </w:r>
+      <w:r>
+        <w:rPr>
+          <w:sz w:val="24"/>
+          <w:szCs w:val="24"/>
+          <w:lang w:val="en-US" w:bidi="ar-BH"/>
+        </w:rPr>
+        <w:t xml:space="preserve">key on the keyboard, like </w:t>
+      </w:r>
+      <w:proofErr w:type="spellStart"/>
+      <w:r>
+        <w:rPr>
+          <w:sz w:val="24"/>
+          <w:szCs w:val="24"/>
+          <w:lang w:val="en-US" w:bidi="ar-BH"/>
+        </w:rPr>
+        <w:t>Key.B</w:t>
+      </w:r>
+      <w:proofErr w:type="spellEnd"/>
+      <w:r>
+        <w:rPr>
+          <w:sz w:val="24"/>
+          <w:szCs w:val="24"/>
+          <w:lang w:val="en-US" w:bidi="ar-BH"/>
+        </w:rPr>
+        <w:t xml:space="preserve">, </w:t>
+      </w:r>
+      <w:proofErr w:type="spellStart"/>
+      <w:r>
+        <w:rPr>
+          <w:sz w:val="24"/>
+          <w:szCs w:val="24"/>
+          <w:lang w:val="en-US" w:bidi="ar-BH"/>
+        </w:rPr>
+        <w:t>Key.Shift</w:t>
+      </w:r>
+      <w:proofErr w:type="spellEnd"/>
+      <w:r>
+        <w:rPr>
+          <w:sz w:val="24"/>
+          <w:szCs w:val="24"/>
+          <w:lang w:val="en-US" w:bidi="ar-BH"/>
+        </w:rPr>
+        <w:t>, etc.</w:t>
       </w:r>
     </w:p>
     <w:p>
@@ -4258,6 +4673,7 @@
           <w:u w:val="single"/>
           <w:lang w:val="en-US" w:bidi="ar-BH"/>
         </w:rPr>
+        <w:lastRenderedPageBreak/>
         <w:t xml:space="preserve">Creating a </w:t>
       </w:r>
       <w:r>
@@ -4349,6 +4765,7 @@
       </w:pPr>
       <w:r>
         <w:rPr>
+          <w:noProof/>
           <w:sz w:val="24"/>
           <w:szCs w:val="24"/>
           <w:lang w:val="en-US" w:bidi="ar-BH"/>
@@ -4458,7 +4875,25 @@
           <w:szCs w:val="24"/>
           <w:lang w:val="en-US" w:bidi="ar-BH"/>
         </w:rPr>
-        <w:t xml:space="preserve">Then in OnGameUpdate Function you type in </w:t>
+        <w:t xml:space="preserve">Then in </w:t>
+      </w:r>
+      <w:proofErr w:type="spellStart"/>
+      <w:r>
+        <w:rPr>
+          <w:sz w:val="24"/>
+          <w:szCs w:val="24"/>
+          <w:lang w:val="en-US" w:bidi="ar-BH"/>
+        </w:rPr>
+        <w:t>OnGameUpdate</w:t>
+      </w:r>
+      <w:proofErr w:type="spellEnd"/>
+      <w:r>
+        <w:rPr>
+          <w:sz w:val="24"/>
+          <w:szCs w:val="24"/>
+          <w:lang w:val="en-US" w:bidi="ar-BH"/>
+        </w:rPr>
+        <w:t xml:space="preserve"> Function you type in </w:t>
       </w:r>
       <w:r>
         <w:rPr>
@@ -4478,69 +4913,69 @@
           <w:lang w:val="en-US" w:bidi="ar-BH"/>
         </w:rPr>
       </w:pPr>
-      <w:r>
-        <w:rPr>
-          <w:sz w:val="24"/>
-          <w:szCs w:val="24"/>
-          <w:lang w:val="en-US" w:bidi="ar-BH"/>
-        </w:rPr>
-        <w:t>gfx.DrawPixel(</w:t>
-      </w:r>
-      <w:r>
-        <w:rPr>
-          <w:sz w:val="24"/>
-          <w:szCs w:val="24"/>
-          <w:lang w:val="en-US" w:bidi="ar-BH"/>
-        </w:rPr>
-        <w:t>(int)playerX</w:t>
-      </w:r>
-      <w:r>
-        <w:rPr>
-          <w:sz w:val="24"/>
-          <w:szCs w:val="24"/>
-          <w:lang w:val="en-US" w:bidi="ar-BH"/>
-        </w:rPr>
-        <w:t xml:space="preserve">, </w:t>
-      </w:r>
-      <w:r>
-        <w:rPr>
-          <w:sz w:val="24"/>
-          <w:szCs w:val="24"/>
-          <w:lang w:val="en-US" w:bidi="ar-BH"/>
-        </w:rPr>
-        <w:t>(int)playerY</w:t>
-      </w:r>
-      <w:r>
-        <w:rPr>
-          <w:sz w:val="24"/>
-          <w:szCs w:val="24"/>
-          <w:lang w:val="en-US" w:bidi="ar-BH"/>
-        </w:rPr>
-        <w:t xml:space="preserve">, </w:t>
-      </w:r>
-      <w:r>
-        <w:rPr>
-          <w:sz w:val="24"/>
-          <w:szCs w:val="24"/>
-          <w:lang w:val="en-US" w:bidi="ar-BH"/>
-        </w:rPr>
-        <w:t>‘</w:t>
-      </w:r>
-      <w:r>
-        <w:rPr>
-          <w:sz w:val="24"/>
-          <w:szCs w:val="24"/>
-          <w:lang w:val="en-US" w:bidi="ar-BH"/>
-        </w:rPr>
-        <w:t>O</w:t>
-      </w:r>
-      <w:r>
-        <w:rPr>
-          <w:sz w:val="24"/>
-          <w:szCs w:val="24"/>
-          <w:lang w:val="en-US" w:bidi="ar-BH"/>
-        </w:rPr>
-        <w:t>’</w:t>
+      <w:proofErr w:type="spellStart"/>
+      <w:proofErr w:type="gramStart"/>
+      <w:r>
+        <w:rPr>
+          <w:sz w:val="24"/>
+          <w:szCs w:val="24"/>
+          <w:lang w:val="en-US" w:bidi="ar-BH"/>
+        </w:rPr>
+        <w:t>gfx.DrawPixel</w:t>
+      </w:r>
+      <w:proofErr w:type="spellEnd"/>
+      <w:proofErr w:type="gramEnd"/>
+      <w:r>
+        <w:rPr>
+          <w:sz w:val="24"/>
+          <w:szCs w:val="24"/>
+          <w:lang w:val="en-US" w:bidi="ar-BH"/>
+        </w:rPr>
+        <w:t>(</w:t>
+      </w:r>
+      <w:r>
+        <w:rPr>
+          <w:sz w:val="24"/>
+          <w:szCs w:val="24"/>
+          <w:lang w:val="en-US" w:bidi="ar-BH"/>
+        </w:rPr>
+        <w:t>(int)</w:t>
+      </w:r>
+      <w:proofErr w:type="spellStart"/>
+      <w:r>
+        <w:rPr>
+          <w:sz w:val="24"/>
+          <w:szCs w:val="24"/>
+          <w:lang w:val="en-US" w:bidi="ar-BH"/>
+        </w:rPr>
+        <w:t>playerX</w:t>
+      </w:r>
+      <w:proofErr w:type="spellEnd"/>
+      <w:r>
+        <w:rPr>
+          <w:sz w:val="24"/>
+          <w:szCs w:val="24"/>
+          <w:lang w:val="en-US" w:bidi="ar-BH"/>
+        </w:rPr>
+        <w:t>, (int)</w:t>
+      </w:r>
+      <w:proofErr w:type="spellStart"/>
+      <w:r>
+        <w:rPr>
+          <w:sz w:val="24"/>
+          <w:szCs w:val="24"/>
+          <w:lang w:val="en-US" w:bidi="ar-BH"/>
+        </w:rPr>
+        <w:t>playerY</w:t>
+      </w:r>
+      <w:proofErr w:type="spellEnd"/>
+      <w:r>
+        <w:rPr>
+          <w:sz w:val="24"/>
+          <w:szCs w:val="24"/>
+          <w:lang w:val="en-US" w:bidi="ar-BH"/>
+        </w:rPr>
+        <w:t>, ‘O’</w:t>
       </w:r>
       <w:r>
         <w:rPr>
@@ -4573,24 +5008,60 @@
           <w:szCs w:val="24"/>
           <w:lang w:val="en-US" w:bidi="ar-BH"/>
         </w:rPr>
-        <w:t>Note that (int) is a way to convert from float to integer. This piece of code will draw the image at whatever the playerX and playerY was at. You can set the values to whatever you like, which would change where the player is on the screen.</w:t>
-      </w:r>
-    </w:p>
-    <w:p>
-      <w:pPr>
-        <w:rPr>
-          <w:sz w:val="24"/>
-          <w:szCs w:val="24"/>
-          <w:lang w:val="en-US" w:bidi="ar-BH"/>
-        </w:rPr>
-      </w:pPr>
-      <w:r>
-        <w:rPr>
-          <w:sz w:val="24"/>
-          <w:szCs w:val="24"/>
-          <w:lang w:val="en-US" w:bidi="ar-BH"/>
-        </w:rPr>
-        <w:lastRenderedPageBreak/>
+        <w:t xml:space="preserve">Note that (int) is a way to convert from float to integer. This piece of code will draw the image at whatever the </w:t>
+      </w:r>
+      <w:proofErr w:type="spellStart"/>
+      <w:r>
+        <w:rPr>
+          <w:sz w:val="24"/>
+          <w:szCs w:val="24"/>
+          <w:lang w:val="en-US" w:bidi="ar-BH"/>
+        </w:rPr>
+        <w:t>playerX</w:t>
+      </w:r>
+      <w:proofErr w:type="spellEnd"/>
+      <w:r>
+        <w:rPr>
+          <w:sz w:val="24"/>
+          <w:szCs w:val="24"/>
+          <w:lang w:val="en-US" w:bidi="ar-BH"/>
+        </w:rPr>
+        <w:t xml:space="preserve"> and </w:t>
+      </w:r>
+      <w:proofErr w:type="spellStart"/>
+      <w:r>
+        <w:rPr>
+          <w:sz w:val="24"/>
+          <w:szCs w:val="24"/>
+          <w:lang w:val="en-US" w:bidi="ar-BH"/>
+        </w:rPr>
+        <w:t>playerY</w:t>
+      </w:r>
+      <w:proofErr w:type="spellEnd"/>
+      <w:r>
+        <w:rPr>
+          <w:sz w:val="24"/>
+          <w:szCs w:val="24"/>
+          <w:lang w:val="en-US" w:bidi="ar-BH"/>
+        </w:rPr>
+        <w:t xml:space="preserve"> was at. You can set the values to whatever you like, which would change where the player is on the screen.</w:t>
+      </w:r>
+    </w:p>
+    <w:p>
+      <w:pPr>
+        <w:rPr>
+          <w:sz w:val="24"/>
+          <w:szCs w:val="24"/>
+          <w:lang w:val="en-US" w:bidi="ar-BH"/>
+        </w:rPr>
+      </w:pPr>
+      <w:r>
+        <w:rPr>
+          <w:noProof/>
+          <w:sz w:val="24"/>
+          <w:szCs w:val="24"/>
+          <w:lang w:val="en-US" w:bidi="ar-BH"/>
+        </w:rPr>
         <w:drawing>
           <wp:anchor distT="0" distB="0" distL="114300" distR="114300" simplePos="0" relativeHeight="251661312" behindDoc="0" locked="0" layoutInCell="1" allowOverlap="1" wp14:anchorId="7A86A149" wp14:editId="1A9EFAF2">
             <wp:simplePos x="0" y="0"/>
@@ -4794,35 +5265,53 @@
           <w:u w:val="single"/>
           <w:lang w:val="en-US"/>
         </w:rPr>
-        <w:t>Graphics</w:t>
-      </w:r>
-      <w:r>
-        <w:rPr>
-          <w:b/>
-          <w:bCs/>
-          <w:sz w:val="44"/>
-          <w:szCs w:val="44"/>
-          <w:u w:val="single"/>
-          <w:lang w:val="en-US"/>
-        </w:rPr>
-        <w:t>:</w:t>
-      </w:r>
-    </w:p>
-    <w:p>
-      <w:pPr>
-        <w:rPr>
-          <w:sz w:val="24"/>
-          <w:szCs w:val="24"/>
-          <w:lang w:val="en-US" w:bidi="ar-BH"/>
-        </w:rPr>
-      </w:pPr>
-      <w:r>
-        <w:rPr>
-          <w:sz w:val="24"/>
-          <w:szCs w:val="24"/>
-          <w:lang w:val="en-US" w:bidi="ar-BH"/>
-        </w:rPr>
-        <w:t>As you saw previously, you can draw images using the DrawPixel() code. But there are shortcuts to draw many shapes like circles, rectangles, lines and more.</w:t>
+        <w:lastRenderedPageBreak/>
+        <w:t>Graphics:</w:t>
+      </w:r>
+    </w:p>
+    <w:p>
+      <w:pPr>
+        <w:rPr>
+          <w:sz w:val="24"/>
+          <w:szCs w:val="24"/>
+          <w:lang w:val="en-US" w:bidi="ar-BH"/>
+        </w:rPr>
+      </w:pPr>
+      <w:r>
+        <w:rPr>
+          <w:sz w:val="24"/>
+          <w:szCs w:val="24"/>
+          <w:lang w:val="en-US" w:bidi="ar-BH"/>
+        </w:rPr>
+        <w:t xml:space="preserve">As you saw previously, you can draw images using the </w:t>
+      </w:r>
+      <w:proofErr w:type="spellStart"/>
+      <w:proofErr w:type="gramStart"/>
+      <w:r>
+        <w:rPr>
+          <w:sz w:val="24"/>
+          <w:szCs w:val="24"/>
+          <w:lang w:val="en-US" w:bidi="ar-BH"/>
+        </w:rPr>
+        <w:t>DrawPixel</w:t>
+      </w:r>
+      <w:proofErr w:type="spellEnd"/>
+      <w:r>
+        <w:rPr>
+          <w:sz w:val="24"/>
+          <w:szCs w:val="24"/>
+          <w:lang w:val="en-US" w:bidi="ar-BH"/>
+        </w:rPr>
+        <w:t>(</w:t>
+      </w:r>
+      <w:proofErr w:type="gramEnd"/>
+      <w:r>
+        <w:rPr>
+          <w:sz w:val="24"/>
+          <w:szCs w:val="24"/>
+          <w:lang w:val="en-US" w:bidi="ar-BH"/>
+        </w:rPr>
+        <w:t>) code. But there are shortcuts to draw many shapes like circles, rectangles, lines and more.</w:t>
       </w:r>
     </w:p>
     <w:sectPr>

</xml_diff>

<commit_message>
Made removed a section from the Contents page of the Documentation.
</commit_message>
<xml_diff>
--- a/Consyl Engine Documentation.docx
+++ b/Consyl Engine Documentation.docx
@@ -1314,134 +1314,6 @@
           <w:u w:val="single"/>
           <w:lang w:val="en-US"/>
         </w:rPr>
-        <w:t>Example Game Code</w:t>
-      </w:r>
-      <w:r>
-        <w:rPr>
-          <w:sz w:val="24"/>
-          <w:szCs w:val="24"/>
-          <w:u w:val="single"/>
-          <w:lang w:val="en-US"/>
-        </w:rPr>
-        <w:tab/>
-      </w:r>
-      <w:r>
-        <w:rPr>
-          <w:sz w:val="24"/>
-          <w:szCs w:val="24"/>
-          <w:u w:val="single"/>
-          <w:lang w:val="en-US"/>
-        </w:rPr>
-        <w:tab/>
-      </w:r>
-      <w:r>
-        <w:rPr>
-          <w:sz w:val="24"/>
-          <w:szCs w:val="24"/>
-          <w:u w:val="single"/>
-          <w:lang w:val="en-US"/>
-        </w:rPr>
-        <w:tab/>
-      </w:r>
-      <w:r>
-        <w:rPr>
-          <w:sz w:val="24"/>
-          <w:szCs w:val="24"/>
-          <w:u w:val="single"/>
-          <w:lang w:val="en-US"/>
-        </w:rPr>
-        <w:tab/>
-      </w:r>
-      <w:r>
-        <w:rPr>
-          <w:sz w:val="24"/>
-          <w:szCs w:val="24"/>
-          <w:u w:val="single"/>
-          <w:lang w:val="en-US"/>
-        </w:rPr>
-        <w:tab/>
-      </w:r>
-      <w:r>
-        <w:rPr>
-          <w:sz w:val="24"/>
-          <w:szCs w:val="24"/>
-          <w:u w:val="single"/>
-          <w:lang w:val="en-US"/>
-        </w:rPr>
-        <w:tab/>
-      </w:r>
-      <w:r>
-        <w:rPr>
-          <w:sz w:val="24"/>
-          <w:szCs w:val="24"/>
-          <w:u w:val="single"/>
-          <w:lang w:val="en-US"/>
-        </w:rPr>
-        <w:tab/>
-      </w:r>
-      <w:r>
-        <w:rPr>
-          <w:sz w:val="24"/>
-          <w:szCs w:val="24"/>
-          <w:u w:val="single"/>
-          <w:lang w:val="en-US"/>
-        </w:rPr>
-        <w:tab/>
-      </w:r>
-      <w:r>
-        <w:rPr>
-          <w:sz w:val="24"/>
-          <w:szCs w:val="24"/>
-          <w:u w:val="single"/>
-          <w:lang w:val="en-US"/>
-        </w:rPr>
-        <w:tab/>
-      </w:r>
-      <w:r>
-        <w:rPr>
-          <w:sz w:val="24"/>
-          <w:szCs w:val="24"/>
-          <w:u w:val="single"/>
-          <w:lang w:val="en-US"/>
-        </w:rPr>
-        <w:tab/>
-      </w:r>
-      <w:r>
-        <w:rPr>
-          <w:sz w:val="24"/>
-          <w:szCs w:val="24"/>
-          <w:u w:val="single"/>
-          <w:lang w:val="en-US"/>
-        </w:rPr>
-        <w:t>11</w:t>
-      </w:r>
-    </w:p>
-    <w:p>
-      <w:pPr>
-        <w:rPr>
-          <w:sz w:val="24"/>
-          <w:szCs w:val="24"/>
-          <w:u w:val="single"/>
-          <w:lang w:val="en-US"/>
-        </w:rPr>
-      </w:pPr>
-    </w:p>
-    <w:p>
-      <w:pPr>
-        <w:rPr>
-          <w:sz w:val="24"/>
-          <w:szCs w:val="24"/>
-          <w:u w:val="single"/>
-          <w:lang w:val="en-US"/>
-        </w:rPr>
-      </w:pPr>
-      <w:r>
-        <w:rPr>
-          <w:sz w:val="24"/>
-          <w:szCs w:val="24"/>
-          <w:u w:val="single"/>
-          <w:lang w:val="en-US"/>
-        </w:rPr>
         <w:t>Engine’s Code</w:t>
       </w:r>
       <w:r>
@@ -1550,7 +1422,16 @@
           <w:u w:val="single"/>
           <w:lang w:val="en-US"/>
         </w:rPr>
-        <w:t>12</w:t>
+        <w:t>1</w:t>
+      </w:r>
+      <w:r>
+        <w:rPr>
+          <w:sz w:val="24"/>
+          <w:szCs w:val="24"/>
+          <w:u w:val="single"/>
+          <w:lang w:val="en-US"/>
+        </w:rPr>
+        <w:t>1</w:t>
       </w:r>
     </w:p>
     <w:p>
@@ -1678,7 +1559,16 @@
           <w:u w:val="single"/>
           <w:lang w:val="en-US"/>
         </w:rPr>
-        <w:t>13</w:t>
+        <w:t>1</w:t>
+      </w:r>
+      <w:r>
+        <w:rPr>
+          <w:sz w:val="24"/>
+          <w:szCs w:val="24"/>
+          <w:u w:val="single"/>
+          <w:lang w:val="en-US"/>
+        </w:rPr>
+        <w:t>2</w:t>
       </w:r>
     </w:p>
     <w:p>
@@ -1807,8 +1697,37 @@
           <w:lang w:val="en-US"/>
         </w:rPr>
         <w:tab/>
-        <w:t>14</w:t>
-      </w:r>
+        <w:t>1</w:t>
+      </w:r>
+      <w:r>
+        <w:rPr>
+          <w:sz w:val="24"/>
+          <w:szCs w:val="24"/>
+          <w:u w:val="single"/>
+          <w:lang w:val="en-US"/>
+        </w:rPr>
+        <w:t>3</w:t>
+      </w:r>
+    </w:p>
+    <w:p>
+      <w:pPr>
+        <w:rPr>
+          <w:sz w:val="24"/>
+          <w:szCs w:val="24"/>
+          <w:u w:val="single"/>
+          <w:lang w:val="en-US"/>
+        </w:rPr>
+      </w:pPr>
+    </w:p>
+    <w:p>
+      <w:pPr>
+        <w:rPr>
+          <w:sz w:val="24"/>
+          <w:szCs w:val="24"/>
+          <w:u w:val="single"/>
+          <w:lang w:val="en-US"/>
+        </w:rPr>
+      </w:pPr>
     </w:p>
     <w:p>
       <w:pPr>
@@ -5217,18 +5136,8 @@
           <w:szCs w:val="24"/>
           <w:lang w:val="en-US"/>
         </w:rPr>
-        <w:t>guyImage.DrawImage(0, 0</w:t>
-      </w:r>
-      <w:proofErr w:type="gramStart"/>
-      <w:r>
-        <w:rPr>
-          <w:sz w:val="24"/>
-          <w:szCs w:val="24"/>
-          <w:lang w:val="en-US"/>
-        </w:rPr>
-        <w:t>);</w:t>
-      </w:r>
-      <w:proofErr w:type="gramEnd"/>
+        <w:t>guyImage.DrawImage(0, 0);</w:t>
+      </w:r>
     </w:p>
     <w:p>
       <w:pPr>
@@ -5264,9 +5173,9 @@
           <w:lang w:val="en-US"/>
         </w:rPr>
         <w:drawing>
-          <wp:inline distT="0" distB="0" distL="0" distR="0" wp14:anchorId="5305E29B" wp14:editId="20FC095A">
-            <wp:extent cx="3398184" cy="1820849"/>
-            <wp:effectExtent l="0" t="0" r="0" b="8255"/>
+          <wp:inline distT="0" distB="0" distL="0" distR="0" wp14:anchorId="5305E29B" wp14:editId="359DDDCD">
+            <wp:extent cx="3514477" cy="1883163"/>
+            <wp:effectExtent l="0" t="0" r="0" b="3175"/>
             <wp:docPr id="9" name="Picture 9"/>
             <wp:cNvGraphicFramePr>
               <a:graphicFrameLocks xmlns:a="http://schemas.openxmlformats.org/drawingml/2006/main" noChangeAspect="1"/>
@@ -5293,7 +5202,7 @@
                   <pic:spPr>
                     <a:xfrm>
                       <a:off x="0" y="0"/>
-                      <a:ext cx="3463473" cy="1855833"/>
+                      <a:ext cx="3697425" cy="1981192"/>
                     </a:xfrm>
                     <a:prstGeom prst="rect">
                       <a:avLst/>
@@ -5836,6 +5745,51 @@
         </w:rPr>
         <w:t>.</w:t>
       </w:r>
+    </w:p>
+    <w:p>
+      <w:pPr>
+        <w:rPr>
+          <w:sz w:val="24"/>
+          <w:szCs w:val="24"/>
+          <w:lang w:val="en-US"/>
+        </w:rPr>
+      </w:pPr>
+    </w:p>
+    <w:p>
+      <w:pPr>
+        <w:rPr>
+          <w:sz w:val="24"/>
+          <w:szCs w:val="24"/>
+          <w:lang w:val="en-US"/>
+        </w:rPr>
+      </w:pPr>
+    </w:p>
+    <w:p>
+      <w:pPr>
+        <w:rPr>
+          <w:sz w:val="24"/>
+          <w:szCs w:val="24"/>
+          <w:lang w:val="en-US"/>
+        </w:rPr>
+      </w:pPr>
+    </w:p>
+    <w:p>
+      <w:pPr>
+        <w:rPr>
+          <w:sz w:val="24"/>
+          <w:szCs w:val="24"/>
+          <w:lang w:val="en-US"/>
+        </w:rPr>
+      </w:pPr>
+    </w:p>
+    <w:p>
+      <w:pPr>
+        <w:rPr>
+          <w:sz w:val="24"/>
+          <w:szCs w:val="24"/>
+          <w:lang w:val="en-US"/>
+        </w:rPr>
+      </w:pPr>
     </w:p>
     <w:sectPr>
       <w:footerReference w:type="default" r:id="rId18"/>

</xml_diff>

<commit_message>
Removed Audio Test and updated the documentation
</commit_message>
<xml_diff>
--- a/Consyl Engine Documentation.docx
+++ b/Consyl Engine Documentation.docx
@@ -4388,7 +4388,6 @@
         </w:rPr>
         <w:t>(int)playerX, (int)playerY, ‘O’</w:t>
       </w:r>
-      <w:proofErr w:type="gramStart"/>
       <w:r>
         <w:rPr>
           <w:sz w:val="24"/>
@@ -4405,7 +4404,6 @@
         </w:rPr>
         <w:t>;</w:t>
       </w:r>
-      <w:proofErr w:type="gramEnd"/>
     </w:p>
     <w:p>
       <w:pPr>
@@ -5763,24 +5761,66 @@
           <w:lang w:val="en-US"/>
         </w:rPr>
       </w:pPr>
-    </w:p>
-    <w:p>
-      <w:pPr>
-        <w:rPr>
-          <w:sz w:val="24"/>
-          <w:szCs w:val="24"/>
-          <w:lang w:val="en-US"/>
-        </w:rPr>
-      </w:pPr>
-    </w:p>
-    <w:p>
-      <w:pPr>
-        <w:rPr>
-          <w:sz w:val="24"/>
-          <w:szCs w:val="24"/>
-          <w:lang w:val="en-US"/>
-        </w:rPr>
-      </w:pPr>
+      <w:r>
+        <w:rPr>
+          <w:sz w:val="24"/>
+          <w:szCs w:val="24"/>
+          <w:lang w:val="en-US"/>
+        </w:rPr>
+        <w:t>The Audio System also supports Stopping, Pausing and unpausing of the audio. All are found in the Audio Class Variable that you created as functions.</w:t>
+      </w:r>
+    </w:p>
+    <w:p>
+      <w:pPr>
+        <w:rPr>
+          <w:sz w:val="24"/>
+          <w:szCs w:val="24"/>
+          <w:lang w:val="en-US"/>
+        </w:rPr>
+      </w:pPr>
+    </w:p>
+    <w:p>
+      <w:pPr>
+        <w:rPr>
+          <w:sz w:val="24"/>
+          <w:szCs w:val="24"/>
+          <w:lang w:val="en-US"/>
+        </w:rPr>
+      </w:pPr>
+    </w:p>
+    <w:p>
+      <w:pPr>
+        <w:rPr>
+          <w:b/>
+          <w:bCs/>
+          <w:sz w:val="44"/>
+          <w:szCs w:val="44"/>
+          <w:u w:val="single"/>
+          <w:lang w:val="en-US"/>
+        </w:rPr>
+      </w:pPr>
+      <w:r>
+        <w:rPr>
+          <w:b/>
+          <w:bCs/>
+          <w:sz w:val="44"/>
+          <w:szCs w:val="44"/>
+          <w:u w:val="single"/>
+          <w:lang w:val="en-US"/>
+        </w:rPr>
+        <w:t>Engine’s Code</w:t>
+      </w:r>
+      <w:r>
+        <w:rPr>
+          <w:b/>
+          <w:bCs/>
+          <w:sz w:val="44"/>
+          <w:szCs w:val="44"/>
+          <w:u w:val="single"/>
+          <w:lang w:val="en-US"/>
+        </w:rPr>
+        <w:t>:</w:t>
+      </w:r>
     </w:p>
     <w:p>
       <w:pPr>

</xml_diff>

<commit_message>
Changed one of the page's title from "The Engine's code" to "Engine.cs"
</commit_message>
<xml_diff>
--- a/Consyl Engine Documentation.docx
+++ b/Consyl Engine Documentation.docx
@@ -1314,7 +1314,16 @@
           <w:u w:val="single"/>
           <w:lang w:val="en-US"/>
         </w:rPr>
-        <w:t>Engine’s Code</w:t>
+        <w:t>Engine</w:t>
+      </w:r>
+      <w:r>
+        <w:rPr>
+          <w:sz w:val="24"/>
+          <w:szCs w:val="24"/>
+          <w:u w:val="single"/>
+          <w:lang w:val="en-US"/>
+        </w:rPr>
+        <w:t>.cs</w:t>
       </w:r>
       <w:r>
         <w:rPr>
@@ -1460,105 +1469,106 @@
           <w:u w:val="single"/>
           <w:lang w:val="en-US"/>
         </w:rPr>
-        <w:t>Extra Functions</w:t>
-      </w:r>
-      <w:r>
-        <w:rPr>
-          <w:sz w:val="24"/>
-          <w:szCs w:val="24"/>
-          <w:u w:val="single"/>
-          <w:lang w:val="en-US"/>
-        </w:rPr>
-        <w:tab/>
-      </w:r>
-      <w:r>
-        <w:rPr>
-          <w:sz w:val="24"/>
-          <w:szCs w:val="24"/>
-          <w:u w:val="single"/>
-          <w:lang w:val="en-US"/>
-        </w:rPr>
-        <w:tab/>
-      </w:r>
-      <w:r>
-        <w:rPr>
-          <w:sz w:val="24"/>
-          <w:szCs w:val="24"/>
-          <w:u w:val="single"/>
-          <w:lang w:val="en-US"/>
-        </w:rPr>
-        <w:tab/>
-      </w:r>
-      <w:r>
-        <w:rPr>
-          <w:sz w:val="24"/>
-          <w:szCs w:val="24"/>
-          <w:u w:val="single"/>
-          <w:lang w:val="en-US"/>
-        </w:rPr>
-        <w:tab/>
-      </w:r>
-      <w:r>
-        <w:rPr>
-          <w:sz w:val="24"/>
-          <w:szCs w:val="24"/>
-          <w:u w:val="single"/>
-          <w:lang w:val="en-US"/>
-        </w:rPr>
-        <w:tab/>
-      </w:r>
-      <w:r>
-        <w:rPr>
-          <w:sz w:val="24"/>
-          <w:szCs w:val="24"/>
-          <w:u w:val="single"/>
-          <w:lang w:val="en-US"/>
-        </w:rPr>
-        <w:tab/>
-      </w:r>
-      <w:r>
-        <w:rPr>
-          <w:sz w:val="24"/>
-          <w:szCs w:val="24"/>
-          <w:u w:val="single"/>
-          <w:lang w:val="en-US"/>
-        </w:rPr>
-        <w:tab/>
-      </w:r>
-      <w:r>
-        <w:rPr>
-          <w:sz w:val="24"/>
-          <w:szCs w:val="24"/>
-          <w:u w:val="single"/>
-          <w:lang w:val="en-US"/>
-        </w:rPr>
-        <w:tab/>
-      </w:r>
-      <w:r>
-        <w:rPr>
-          <w:sz w:val="24"/>
-          <w:szCs w:val="24"/>
-          <w:u w:val="single"/>
-          <w:lang w:val="en-US"/>
-        </w:rPr>
-        <w:tab/>
-      </w:r>
-      <w:r>
-        <w:rPr>
-          <w:sz w:val="24"/>
-          <w:szCs w:val="24"/>
-          <w:u w:val="single"/>
-          <w:lang w:val="en-US"/>
-        </w:rPr>
-        <w:tab/>
-      </w:r>
-      <w:r>
-        <w:rPr>
-          <w:sz w:val="24"/>
-          <w:szCs w:val="24"/>
-          <w:u w:val="single"/>
-          <w:lang w:val="en-US"/>
-        </w:rPr>
+        <w:t>Utilities</w:t>
+      </w:r>
+      <w:r>
+        <w:rPr>
+          <w:sz w:val="24"/>
+          <w:szCs w:val="24"/>
+          <w:u w:val="single"/>
+          <w:lang w:val="en-US"/>
+        </w:rPr>
+        <w:tab/>
+      </w:r>
+      <w:r>
+        <w:rPr>
+          <w:sz w:val="24"/>
+          <w:szCs w:val="24"/>
+          <w:u w:val="single"/>
+          <w:lang w:val="en-US"/>
+        </w:rPr>
+        <w:tab/>
+      </w:r>
+      <w:r>
+        <w:rPr>
+          <w:sz w:val="24"/>
+          <w:szCs w:val="24"/>
+          <w:u w:val="single"/>
+          <w:lang w:val="en-US"/>
+        </w:rPr>
+        <w:tab/>
+      </w:r>
+      <w:r>
+        <w:rPr>
+          <w:sz w:val="24"/>
+          <w:szCs w:val="24"/>
+          <w:u w:val="single"/>
+          <w:lang w:val="en-US"/>
+        </w:rPr>
+        <w:tab/>
+      </w:r>
+      <w:r>
+        <w:rPr>
+          <w:sz w:val="24"/>
+          <w:szCs w:val="24"/>
+          <w:u w:val="single"/>
+          <w:lang w:val="en-US"/>
+        </w:rPr>
+        <w:tab/>
+      </w:r>
+      <w:r>
+        <w:rPr>
+          <w:sz w:val="24"/>
+          <w:szCs w:val="24"/>
+          <w:u w:val="single"/>
+          <w:lang w:val="en-US"/>
+        </w:rPr>
+        <w:tab/>
+      </w:r>
+      <w:r>
+        <w:rPr>
+          <w:sz w:val="24"/>
+          <w:szCs w:val="24"/>
+          <w:u w:val="single"/>
+          <w:lang w:val="en-US"/>
+        </w:rPr>
+        <w:tab/>
+      </w:r>
+      <w:r>
+        <w:rPr>
+          <w:sz w:val="24"/>
+          <w:szCs w:val="24"/>
+          <w:u w:val="single"/>
+          <w:lang w:val="en-US"/>
+        </w:rPr>
+        <w:tab/>
+      </w:r>
+      <w:r>
+        <w:rPr>
+          <w:sz w:val="24"/>
+          <w:szCs w:val="24"/>
+          <w:u w:val="single"/>
+          <w:lang w:val="en-US"/>
+        </w:rPr>
+        <w:tab/>
+      </w:r>
+      <w:r>
+        <w:rPr>
+          <w:sz w:val="24"/>
+          <w:szCs w:val="24"/>
+          <w:u w:val="single"/>
+          <w:lang w:val="en-US"/>
+        </w:rPr>
+        <w:tab/>
+      </w:r>
+      <w:r>
+        <w:rPr>
+          <w:sz w:val="24"/>
+          <w:szCs w:val="24"/>
+          <w:u w:val="single"/>
+          <w:lang w:val="en-US"/>
+        </w:rPr>
+        <w:tab/>
         <w:t>1</w:t>
       </w:r>
       <w:r>
@@ -1590,124 +1600,6 @@
           <w:lang w:val="en-US"/>
         </w:rPr>
       </w:pPr>
-      <w:r>
-        <w:rPr>
-          <w:sz w:val="24"/>
-          <w:szCs w:val="24"/>
-          <w:u w:val="single"/>
-          <w:lang w:val="en-US"/>
-        </w:rPr>
-        <w:t>Utilities</w:t>
-      </w:r>
-      <w:r>
-        <w:rPr>
-          <w:sz w:val="24"/>
-          <w:szCs w:val="24"/>
-          <w:u w:val="single"/>
-          <w:lang w:val="en-US"/>
-        </w:rPr>
-        <w:tab/>
-      </w:r>
-      <w:r>
-        <w:rPr>
-          <w:sz w:val="24"/>
-          <w:szCs w:val="24"/>
-          <w:u w:val="single"/>
-          <w:lang w:val="en-US"/>
-        </w:rPr>
-        <w:tab/>
-      </w:r>
-      <w:r>
-        <w:rPr>
-          <w:sz w:val="24"/>
-          <w:szCs w:val="24"/>
-          <w:u w:val="single"/>
-          <w:lang w:val="en-US"/>
-        </w:rPr>
-        <w:tab/>
-      </w:r>
-      <w:r>
-        <w:rPr>
-          <w:sz w:val="24"/>
-          <w:szCs w:val="24"/>
-          <w:u w:val="single"/>
-          <w:lang w:val="en-US"/>
-        </w:rPr>
-        <w:tab/>
-      </w:r>
-      <w:r>
-        <w:rPr>
-          <w:sz w:val="24"/>
-          <w:szCs w:val="24"/>
-          <w:u w:val="single"/>
-          <w:lang w:val="en-US"/>
-        </w:rPr>
-        <w:tab/>
-      </w:r>
-      <w:r>
-        <w:rPr>
-          <w:sz w:val="24"/>
-          <w:szCs w:val="24"/>
-          <w:u w:val="single"/>
-          <w:lang w:val="en-US"/>
-        </w:rPr>
-        <w:tab/>
-      </w:r>
-      <w:r>
-        <w:rPr>
-          <w:sz w:val="24"/>
-          <w:szCs w:val="24"/>
-          <w:u w:val="single"/>
-          <w:lang w:val="en-US"/>
-        </w:rPr>
-        <w:tab/>
-      </w:r>
-      <w:r>
-        <w:rPr>
-          <w:sz w:val="24"/>
-          <w:szCs w:val="24"/>
-          <w:u w:val="single"/>
-          <w:lang w:val="en-US"/>
-        </w:rPr>
-        <w:tab/>
-      </w:r>
-      <w:r>
-        <w:rPr>
-          <w:sz w:val="24"/>
-          <w:szCs w:val="24"/>
-          <w:u w:val="single"/>
-          <w:lang w:val="en-US"/>
-        </w:rPr>
-        <w:tab/>
-      </w:r>
-      <w:r>
-        <w:rPr>
-          <w:sz w:val="24"/>
-          <w:szCs w:val="24"/>
-          <w:u w:val="single"/>
-          <w:lang w:val="en-US"/>
-        </w:rPr>
-        <w:tab/>
-      </w:r>
-      <w:r>
-        <w:rPr>
-          <w:sz w:val="24"/>
-          <w:szCs w:val="24"/>
-          <w:u w:val="single"/>
-          <w:lang w:val="en-US"/>
-        </w:rPr>
-        <w:tab/>
-        <w:t>1</w:t>
-      </w:r>
-      <w:r>
-        <w:rPr>
-          <w:sz w:val="24"/>
-          <w:szCs w:val="24"/>
-          <w:u w:val="single"/>
-          <w:lang w:val="en-US"/>
-        </w:rPr>
-        <w:t>3</w:t>
-      </w:r>
     </w:p>
     <w:p>
       <w:pPr>
@@ -5810,7 +5702,18 @@
           <w:u w:val="single"/>
           <w:lang w:val="en-US"/>
         </w:rPr>
-        <w:t>Engine’s Code</w:t>
+        <w:t>Engine</w:t>
+      </w:r>
+      <w:r>
+        <w:rPr>
+          <w:b/>
+          <w:bCs/>
+          <w:sz w:val="44"/>
+          <w:szCs w:val="44"/>
+          <w:u w:val="single"/>
+          <w:lang w:val="en-US"/>
+        </w:rPr>
+        <w:t>.cs</w:t>
       </w:r>
       <w:r>
         <w:rPr>

</xml_diff>

<commit_message>
Changed of the page's title from "Utilities" to "Utilities.cs"
</commit_message>
<xml_diff>
--- a/Consyl Engine Documentation.docx
+++ b/Consyl Engine Documentation.docx
@@ -1462,6 +1462,7 @@
           <w:lang w:val="en-US"/>
         </w:rPr>
       </w:pPr>
+      <w:proofErr w:type="spellStart"/>
       <w:r>
         <w:rPr>
           <w:sz w:val="24"/>
@@ -1471,6 +1472,16 @@
         </w:rPr>
         <w:t>Utilities</w:t>
       </w:r>
+      <w:r>
+        <w:rPr>
+          <w:sz w:val="24"/>
+          <w:szCs w:val="24"/>
+          <w:u w:val="single"/>
+          <w:lang w:val="en-US"/>
+        </w:rPr>
+        <w:t>.cs</w:t>
+      </w:r>
+      <w:proofErr w:type="spellEnd"/>
       <w:r>
         <w:rPr>
           <w:sz w:val="24"/>
@@ -6187,11 +6198,39 @@
     <w:p>
       <w:pPr>
         <w:rPr>
-          <w:sz w:val="24"/>
-          <w:szCs w:val="24"/>
-          <w:lang w:val="en-US" w:bidi="ar-BH"/>
-        </w:rPr>
-      </w:pPr>
+          <w:b/>
+          <w:bCs/>
+          <w:sz w:val="44"/>
+          <w:szCs w:val="44"/>
+          <w:u w:val="single"/>
+          <w:lang w:val="en-US"/>
+        </w:rPr>
+      </w:pPr>
+      <w:proofErr w:type="spellStart"/>
+      <w:r>
+        <w:rPr>
+          <w:b/>
+          <w:bCs/>
+          <w:sz w:val="44"/>
+          <w:szCs w:val="44"/>
+          <w:u w:val="single"/>
+          <w:lang w:val="en-US"/>
+        </w:rPr>
+        <w:lastRenderedPageBreak/>
+        <w:t>Utilities.cs</w:t>
+      </w:r>
+      <w:proofErr w:type="spellEnd"/>
+      <w:r>
+        <w:rPr>
+          <w:b/>
+          <w:bCs/>
+          <w:sz w:val="44"/>
+          <w:szCs w:val="44"/>
+          <w:u w:val="single"/>
+          <w:lang w:val="en-US"/>
+        </w:rPr>
+        <w:t>:</w:t>
+      </w:r>
     </w:p>
     <w:sectPr>
       <w:footerReference w:type="default" r:id="rId19"/>

</xml_diff>

<commit_message>
Updated the hardware requirements inside the Documentation
</commit_message>
<xml_diff>
--- a/Consyl Engine Documentation.docx
+++ b/Consyl Engine Documentation.docx
@@ -1781,7 +1781,47 @@
           <w:szCs w:val="24"/>
           <w:lang w:val="en-US"/>
         </w:rPr>
-        <w:t>Memory: 2 Gb of Ram DDR3</w:t>
+        <w:t xml:space="preserve">Memory: 2 </w:t>
+      </w:r>
+      <w:r>
+        <w:rPr>
+          <w:sz w:val="24"/>
+          <w:szCs w:val="24"/>
+          <w:lang w:val="en-US"/>
+        </w:rPr>
+        <w:t>GB</w:t>
+      </w:r>
+      <w:r>
+        <w:rPr>
+          <w:sz w:val="24"/>
+          <w:szCs w:val="24"/>
+          <w:lang w:val="en-US"/>
+        </w:rPr>
+        <w:t xml:space="preserve"> of</w:t>
+      </w:r>
+      <w:r>
+        <w:rPr>
+          <w:sz w:val="24"/>
+          <w:szCs w:val="24"/>
+          <w:lang w:val="en-US"/>
+        </w:rPr>
+        <w:t xml:space="preserve"> DDR3</w:t>
+      </w:r>
+      <w:r>
+        <w:rPr>
+          <w:sz w:val="24"/>
+          <w:szCs w:val="24"/>
+          <w:lang w:val="en-US"/>
+        </w:rPr>
+        <w:t xml:space="preserve"> R</w:t>
+      </w:r>
+      <w:r>
+        <w:rPr>
+          <w:sz w:val="24"/>
+          <w:szCs w:val="24"/>
+          <w:lang w:val="en-US"/>
+        </w:rPr>
+        <w:t>AM</w:t>
       </w:r>
     </w:p>
     <w:p>
@@ -1815,7 +1855,39 @@
           <w:szCs w:val="24"/>
           <w:lang w:val="en-US"/>
         </w:rPr>
-        <w:t>Storage: Consyl takes up around 3 Mb of storage, so you don’t need to worry about it</w:t>
+        <w:t xml:space="preserve">Storage: Consyl takes up around </w:t>
+      </w:r>
+      <w:r>
+        <w:rPr>
+          <w:sz w:val="24"/>
+          <w:szCs w:val="24"/>
+          <w:lang w:val="en-US"/>
+        </w:rPr>
+        <w:t>6</w:t>
+      </w:r>
+      <w:r>
+        <w:rPr>
+          <w:sz w:val="24"/>
+          <w:szCs w:val="24"/>
+          <w:lang w:val="en-US"/>
+        </w:rPr>
+        <w:t xml:space="preserve"> </w:t>
+      </w:r>
+      <w:r>
+        <w:rPr>
+          <w:sz w:val="24"/>
+          <w:szCs w:val="24"/>
+          <w:lang w:val="en-US"/>
+        </w:rPr>
+        <w:t>m</w:t>
+      </w:r>
+      <w:r>
+        <w:rPr>
+          <w:sz w:val="24"/>
+          <w:szCs w:val="24"/>
+          <w:lang w:val="en-US"/>
+        </w:rPr>
+        <w:t>b of storage, so you don’t need to worry about it</w:t>
       </w:r>
     </w:p>
     <w:p>
@@ -4621,6 +4693,7 @@
       </w:pPr>
       <w:r>
         <w:rPr>
+          <w:noProof/>
           <w:sz w:val="24"/>
           <w:szCs w:val="24"/>
           <w:lang w:val="en-US" w:bidi="ar-BH"/>
@@ -4805,18 +4878,7 @@
           <w:lang w:val="en-US"/>
         </w:rPr>
         <w:lastRenderedPageBreak/>
-        <w:t>Textures</w:t>
-      </w:r>
-      <w:r>
-        <w:rPr>
-          <w:b/>
-          <w:bCs/>
-          <w:sz w:val="44"/>
-          <w:szCs w:val="44"/>
-          <w:u w:val="single"/>
-          <w:lang w:val="en-US"/>
-        </w:rPr>
-        <w:t>:</w:t>
+        <w:t>Textures:</w:t>
       </w:r>
     </w:p>
     <w:p>
@@ -4911,6 +4973,7 @@
       </w:pPr>
       <w:r>
         <w:rPr>
+          <w:noProof/>
           <w:sz w:val="24"/>
           <w:szCs w:val="24"/>
           <w:lang w:val="en-US"/>
@@ -5067,6 +5130,7 @@
         <w:rPr>
           <w:b/>
           <w:bCs/>
+          <w:noProof/>
           <w:sz w:val="24"/>
           <w:szCs w:val="24"/>
           <w:lang w:val="en-US"/>
@@ -5172,23 +5236,7 @@
           <w:szCs w:val="24"/>
           <w:lang w:val="en-US"/>
         </w:rPr>
-        <w:t xml:space="preserve">urrently supports the following file formats: BMP, GIF, EXIF, JPG, </w:t>
-      </w:r>
-      <w:r>
-        <w:rPr>
-          <w:sz w:val="24"/>
-          <w:szCs w:val="24"/>
-          <w:lang w:val="en-US"/>
-        </w:rPr>
-        <w:t>PNG,</w:t>
-      </w:r>
-      <w:r>
-        <w:rPr>
-          <w:sz w:val="24"/>
-          <w:szCs w:val="24"/>
-          <w:lang w:val="en-US"/>
-        </w:rPr>
-        <w:t xml:space="preserve"> and TIFF</w:t>
+        <w:t>urrently supports the following file formats: BMP, GIF, EXIF, JPG, PNG, and TIFF</w:t>
       </w:r>
       <w:r>
         <w:rPr>
@@ -5280,51 +5328,7 @@
           <w:u w:val="single"/>
           <w:lang w:val="en-US" w:bidi="ar-BH"/>
         </w:rPr>
-        <w:t xml:space="preserve">How to </w:t>
-      </w:r>
-      <w:r>
-        <w:rPr>
-          <w:b/>
-          <w:bCs/>
-          <w:sz w:val="28"/>
-          <w:szCs w:val="28"/>
-          <w:u w:val="single"/>
-          <w:lang w:val="en-US" w:bidi="ar-BH"/>
-        </w:rPr>
-        <w:t>play</w:t>
-      </w:r>
-      <w:r>
-        <w:rPr>
-          <w:b/>
-          <w:bCs/>
-          <w:sz w:val="28"/>
-          <w:szCs w:val="28"/>
-          <w:u w:val="single"/>
-          <w:lang w:val="en-US" w:bidi="ar-BH"/>
-        </w:rPr>
-        <w:t xml:space="preserve"> a</w:t>
-      </w:r>
-      <w:r>
-        <w:rPr>
-          <w:b/>
-          <w:bCs/>
-          <w:sz w:val="28"/>
-          <w:szCs w:val="28"/>
-          <w:u w:val="single"/>
-          <w:lang w:val="en-US" w:bidi="ar-BH"/>
-        </w:rPr>
-        <w:t>n audio file</w:t>
-      </w:r>
-      <w:r>
-        <w:rPr>
-          <w:b/>
-          <w:bCs/>
-          <w:sz w:val="28"/>
-          <w:szCs w:val="28"/>
-          <w:u w:val="single"/>
-          <w:lang w:val="en-US" w:bidi="ar-BH"/>
-        </w:rPr>
-        <w:t>?</w:t>
+        <w:t>How to play an audio file?</w:t>
       </w:r>
     </w:p>
     <w:p>
@@ -5354,6 +5358,7 @@
       </w:pPr>
       <w:r>
         <w:rPr>
+          <w:noProof/>
           <w:sz w:val="24"/>
           <w:szCs w:val="24"/>
           <w:lang w:val="en-US"/>
@@ -5419,31 +5424,7 @@
           <w:szCs w:val="24"/>
           <w:lang w:val="en-US"/>
         </w:rPr>
-        <w:t xml:space="preserve"> </w:t>
-      </w:r>
-      <w:r>
-        <w:rPr>
-          <w:sz w:val="24"/>
-          <w:szCs w:val="24"/>
-          <w:lang w:val="en-US"/>
-        </w:rPr>
-        <w:t xml:space="preserve">Shows how the </w:t>
-      </w:r>
-      <w:r>
-        <w:rPr>
-          <w:sz w:val="24"/>
-          <w:szCs w:val="24"/>
-          <w:lang w:val="en-US"/>
-        </w:rPr>
-        <w:t>Audio</w:t>
-      </w:r>
-      <w:r>
-        <w:rPr>
-          <w:sz w:val="24"/>
-          <w:szCs w:val="24"/>
-          <w:lang w:val="en-US"/>
-        </w:rPr>
-        <w:t xml:space="preserve"> class variable looks like.</w:t>
+        <w:t xml:space="preserve"> Shows how the Audio class variable looks like.</w:t>
       </w:r>
     </w:p>
     <w:p>
@@ -5509,29 +5490,22 @@
           <w:szCs w:val="24"/>
           <w:lang w:val="en-US"/>
         </w:rPr>
-        <w:t xml:space="preserve"> So, you need to create a bool variable that will make it play only once. Add the variable to the if statement and set it to false once the audio plays. </w:t>
-      </w:r>
-      <w:r>
-        <w:rPr>
-          <w:sz w:val="24"/>
-          <w:szCs w:val="24"/>
-          <w:lang w:val="en-US"/>
-        </w:rPr>
-        <w:t>Image K will show how the code will look like.</w:t>
-      </w:r>
-    </w:p>
-    <w:p>
-      <w:pPr>
-        <w:rPr>
-          <w:sz w:val="24"/>
-          <w:szCs w:val="24"/>
-          <w:lang w:val="en-US"/>
-        </w:rPr>
-      </w:pPr>
-      <w:r>
-        <w:rPr>
-          <w:b/>
-          <w:bCs/>
+        <w:t xml:space="preserve"> So, you need to create a bool variable that will make it play only once. Add the variable to the if statement and set it to false once the audio plays. Image K will show how the code will look like.</w:t>
+      </w:r>
+    </w:p>
+    <w:p>
+      <w:pPr>
+        <w:rPr>
+          <w:sz w:val="24"/>
+          <w:szCs w:val="24"/>
+          <w:lang w:val="en-US"/>
+        </w:rPr>
+      </w:pPr>
+      <w:r>
+        <w:rPr>
+          <w:b/>
+          <w:bCs/>
+          <w:noProof/>
           <w:sz w:val="24"/>
           <w:szCs w:val="24"/>
           <w:lang w:val="en-US"/>
@@ -5810,6 +5784,7 @@
       </w:pPr>
       <w:r>
         <w:rPr>
+          <w:noProof/>
           <w:sz w:val="24"/>
           <w:szCs w:val="24"/>
           <w:lang w:val="en-US" w:bidi="ar-BH"/>
@@ -6212,18 +6187,7 @@
           <w:lang w:val="en-US"/>
         </w:rPr>
         <w:lastRenderedPageBreak/>
-        <w:t>Utilities.cs</w:t>
-      </w:r>
-      <w:r>
-        <w:rPr>
-          <w:b/>
-          <w:bCs/>
-          <w:sz w:val="44"/>
-          <w:szCs w:val="44"/>
-          <w:u w:val="single"/>
-          <w:lang w:val="en-US"/>
-        </w:rPr>
-        <w:t>:</w:t>
+        <w:t>Utilities.cs:</w:t>
       </w:r>
     </w:p>
     <w:p>

</xml_diff>

<commit_message>
Fixed some grammatical mistakes in the documentation.
</commit_message>
<xml_diff>
--- a/Consyl Engine Documentation.docx
+++ b/Consyl Engine Documentation.docx
@@ -6376,7 +6376,23 @@
           <w:szCs w:val="24"/>
           <w:lang w:val="en-US" w:bidi="ar-BH"/>
         </w:rPr>
-        <w:t>The other function will get two 2D vector points, and calculates the midpoint of those two points.</w:t>
+        <w:t xml:space="preserve">The other function will get two 2D vector </w:t>
+      </w:r>
+      <w:r>
+        <w:rPr>
+          <w:sz w:val="24"/>
+          <w:szCs w:val="24"/>
+          <w:lang w:val="en-US" w:bidi="ar-BH"/>
+        </w:rPr>
+        <w:t>points and</w:t>
+      </w:r>
+      <w:r>
+        <w:rPr>
+          <w:sz w:val="24"/>
+          <w:szCs w:val="24"/>
+          <w:lang w:val="en-US" w:bidi="ar-BH"/>
+        </w:rPr>
+        <w:t xml:space="preserve"> calculates the midpoint of those two points.</w:t>
       </w:r>
     </w:p>
     <w:sectPr>

</xml_diff>

<commit_message>
Updated the documentation based on what was added so far.
</commit_message>
<xml_diff>
--- a/Consyl Engine Documentation.docx
+++ b/Consyl Engine Documentation.docx
@@ -2445,7 +2445,31 @@
           <w:szCs w:val="24"/>
           <w:lang w:val="en-US"/>
         </w:rPr>
-        <w:t>The Section where your code is executed has three main parts, “OnGameStart”, “OnGameUpdate”, and “OnGameEnd”.</w:t>
+        <w:t xml:space="preserve">The Section where your code is executed has </w:t>
+      </w:r>
+      <w:r>
+        <w:rPr>
+          <w:sz w:val="24"/>
+          <w:szCs w:val="24"/>
+          <w:lang w:val="en-US"/>
+        </w:rPr>
+        <w:t>four</w:t>
+      </w:r>
+      <w:r>
+        <w:rPr>
+          <w:sz w:val="24"/>
+          <w:szCs w:val="24"/>
+          <w:lang w:val="en-US"/>
+        </w:rPr>
+        <w:t xml:space="preserve"> main parts</w:t>
+      </w:r>
+      <w:r>
+        <w:rPr>
+          <w:sz w:val="24"/>
+          <w:szCs w:val="24"/>
+          <w:lang w:val="en-US"/>
+        </w:rPr>
+        <w:t>:</w:t>
       </w:r>
     </w:p>
     <w:p>
@@ -2572,6 +2596,33 @@
           <w:lang w:val="en-US"/>
         </w:rPr>
         <w:t xml:space="preserve"> Is a place where the code you inserted gets executed repeatedly only when the game is running.</w:t>
+      </w:r>
+    </w:p>
+    <w:p>
+      <w:pPr>
+        <w:rPr>
+          <w:sz w:val="24"/>
+          <w:szCs w:val="24"/>
+          <w:lang w:val="en-US"/>
+        </w:rPr>
+      </w:pPr>
+      <w:r>
+        <w:rPr>
+          <w:b/>
+          <w:bCs/>
+          <w:sz w:val="24"/>
+          <w:szCs w:val="24"/>
+          <w:lang w:val="en-US"/>
+        </w:rPr>
+        <w:t>OnGraphicsUpdate:</w:t>
+      </w:r>
+      <w:r>
+        <w:rPr>
+          <w:sz w:val="24"/>
+          <w:szCs w:val="24"/>
+          <w:lang w:val="en-US"/>
+        </w:rPr>
+        <w:t xml:space="preserve"> It’s the same as “OnGameUpdate” but it’s for Graphics.</w:t>
       </w:r>
     </w:p>
     <w:p>
@@ -3381,7 +3432,23 @@
           <w:szCs w:val="24"/>
           <w:lang w:val="en-US" w:bidi="ar-BH"/>
         </w:rPr>
-        <w:t xml:space="preserve"> “OnGameUpdate” function</w:t>
+        <w:t xml:space="preserve"> “</w:t>
+      </w:r>
+      <w:r>
+        <w:rPr>
+          <w:sz w:val="24"/>
+          <w:szCs w:val="24"/>
+          <w:lang w:val="en-US" w:bidi="ar-BH"/>
+        </w:rPr>
+        <w:t>OnGraphicsUpdate</w:t>
+      </w:r>
+      <w:r>
+        <w:rPr>
+          <w:sz w:val="24"/>
+          <w:szCs w:val="24"/>
+          <w:lang w:val="en-US" w:bidi="ar-BH"/>
+        </w:rPr>
+        <w:t>” function</w:t>
       </w:r>
       <w:r>
         <w:rPr>
@@ -4325,15 +4392,39 @@
           <w:szCs w:val="24"/>
           <w:lang w:val="en-US" w:bidi="ar-BH"/>
         </w:rPr>
-        <w:t xml:space="preserve">Then in OnGameUpdate Function you type in </w:t>
-      </w:r>
-      <w:r>
-        <w:rPr>
-          <w:sz w:val="24"/>
-          <w:szCs w:val="24"/>
-          <w:lang w:val="en-US" w:bidi="ar-BH"/>
-        </w:rPr>
-        <w:t>this:</w:t>
+        <w:t>Then in OnG</w:t>
+      </w:r>
+      <w:r>
+        <w:rPr>
+          <w:sz w:val="24"/>
+          <w:szCs w:val="24"/>
+          <w:lang w:val="en-US" w:bidi="ar-BH"/>
+        </w:rPr>
+        <w:t>raphicsUpdate()</w:t>
+      </w:r>
+      <w:r>
+        <w:rPr>
+          <w:sz w:val="24"/>
+          <w:szCs w:val="24"/>
+          <w:lang w:val="en-US" w:bidi="ar-BH"/>
+        </w:rPr>
+        <w:t xml:space="preserve"> Function you type </w:t>
+      </w:r>
+      <w:r>
+        <w:rPr>
+          <w:sz w:val="24"/>
+          <w:szCs w:val="24"/>
+          <w:lang w:val="en-US" w:bidi="ar-BH"/>
+        </w:rPr>
+        <w:t>this between the curly brackets</w:t>
+      </w:r>
+      <w:r>
+        <w:rPr>
+          <w:sz w:val="24"/>
+          <w:szCs w:val="24"/>
+          <w:lang w:val="en-US" w:bidi="ar-BH"/>
+        </w:rPr>
+        <w:t>:</w:t>
       </w:r>
     </w:p>
     <w:p>
@@ -4639,7 +4730,23 @@
           <w:szCs w:val="24"/>
           <w:lang w:val="en-US" w:bidi="ar-BH"/>
         </w:rPr>
-        <w:t>Drawing Lines can be done by using gfx.DrawLine() function. You add the first point’s x and y coordinates and the second point’s x and y coordinates, then choose the character you want the line’s pixels to look like. For example, we type in this code inside the OnGameUpdate() Function:</w:t>
+        <w:t xml:space="preserve">Drawing Lines can be done by using gfx.DrawLine() function. You add the first point’s x and y coordinates and the second point’s x and y coordinates, then choose the character you want the line’s pixels to look like. For example, we type in this code inside the </w:t>
+      </w:r>
+      <w:r>
+        <w:rPr>
+          <w:sz w:val="24"/>
+          <w:szCs w:val="24"/>
+          <w:lang w:val="en-US" w:bidi="ar-BH"/>
+        </w:rPr>
+        <w:t>OnGraphicsUpdate</w:t>
+      </w:r>
+      <w:r>
+        <w:rPr>
+          <w:sz w:val="24"/>
+          <w:szCs w:val="24"/>
+          <w:lang w:val="en-US" w:bidi="ar-BH"/>
+        </w:rPr>
+        <w:t>() Function:</w:t>
       </w:r>
       <w:r>
         <w:rPr>
@@ -5081,7 +5188,23 @@
           <w:szCs w:val="24"/>
           <w:lang w:val="en-US"/>
         </w:rPr>
-        <w:t>Since my texture is 64x64 in resolution I will place the texture at coordinates of (0, 0). To Draw the image, you need to code inside OnGameUpdate() this code:</w:t>
+        <w:t xml:space="preserve">Since my texture is 64x64 in resolution I will place the texture at coordinates of (0, 0). To Draw the image, you need to code inside </w:t>
+      </w:r>
+      <w:r>
+        <w:rPr>
+          <w:sz w:val="24"/>
+          <w:szCs w:val="24"/>
+          <w:lang w:val="en-US"/>
+        </w:rPr>
+        <w:t>OnGraphicsUpdate</w:t>
+      </w:r>
+      <w:r>
+        <w:rPr>
+          <w:sz w:val="24"/>
+          <w:szCs w:val="24"/>
+          <w:lang w:val="en-US"/>
+        </w:rPr>
+        <w:t>() this code:</w:t>
       </w:r>
     </w:p>
     <w:p>
@@ -5963,6 +6086,41 @@
           <w:szCs w:val="24"/>
           <w:lang w:val="en-US" w:bidi="ar-BH"/>
         </w:rPr>
+        <w:t>gamePaused:</w:t>
+      </w:r>
+      <w:r>
+        <w:rPr>
+          <w:sz w:val="24"/>
+          <w:szCs w:val="24"/>
+          <w:lang w:val="en-US" w:bidi="ar-BH"/>
+        </w:rPr>
+        <w:t xml:space="preserve"> If true, it will pause the execution of OnGameUpdate().</w:t>
+      </w:r>
+    </w:p>
+    <w:p>
+      <w:pPr>
+        <w:rPr>
+          <w:sz w:val="24"/>
+          <w:szCs w:val="24"/>
+          <w:lang w:val="en-US" w:bidi="ar-BH"/>
+        </w:rPr>
+      </w:pPr>
+      <w:r>
+        <w:rPr>
+          <w:sz w:val="24"/>
+          <w:szCs w:val="24"/>
+          <w:lang w:val="en-US" w:bidi="ar-BH"/>
+        </w:rPr>
+        <w:t xml:space="preserve">3. </w:t>
+      </w:r>
+      <w:r>
+        <w:rPr>
+          <w:b/>
+          <w:bCs/>
+          <w:sz w:val="24"/>
+          <w:szCs w:val="24"/>
+          <w:lang w:val="en-US" w:bidi="ar-BH"/>
+        </w:rPr>
         <w:t>drawASCIIRender:</w:t>
       </w:r>
       <w:r>
@@ -6156,15 +6314,6 @@
         <w:tab/>
         <w:t>Engine.gameRunning = false;</w:t>
       </w:r>
-    </w:p>
-    <w:p>
-      <w:pPr>
-        <w:rPr>
-          <w:sz w:val="24"/>
-          <w:szCs w:val="24"/>
-          <w:lang w:val="en-US" w:bidi="ar-BH"/>
-        </w:rPr>
-      </w:pPr>
     </w:p>
     <w:p>
       <w:pPr>
@@ -6393,6 +6542,97 @@
           <w:lang w:val="en-US" w:bidi="ar-BH"/>
         </w:rPr>
         <w:t xml:space="preserve"> calculates the midpoint of those two points.</w:t>
+      </w:r>
+    </w:p>
+    <w:p>
+      <w:pPr>
+        <w:rPr>
+          <w:sz w:val="24"/>
+          <w:szCs w:val="24"/>
+          <w:lang w:val="en-US" w:bidi="ar-BH"/>
+        </w:rPr>
+      </w:pPr>
+    </w:p>
+    <w:p>
+      <w:pPr>
+        <w:rPr>
+          <w:b/>
+          <w:bCs/>
+          <w:sz w:val="28"/>
+          <w:szCs w:val="28"/>
+          <w:u w:val="single"/>
+          <w:lang w:val="en-US" w:bidi="ar-BH"/>
+        </w:rPr>
+      </w:pPr>
+      <w:r>
+        <w:rPr>
+          <w:b/>
+          <w:bCs/>
+          <w:sz w:val="28"/>
+          <w:szCs w:val="28"/>
+          <w:u w:val="single"/>
+          <w:lang w:val="en-US" w:bidi="ar-BH"/>
+        </w:rPr>
+        <w:t>Numbers</w:t>
+      </w:r>
+    </w:p>
+    <w:p>
+      <w:pPr>
+        <w:rPr>
+          <w:sz w:val="24"/>
+          <w:szCs w:val="24"/>
+          <w:lang w:val="en-US" w:bidi="ar-BH"/>
+        </w:rPr>
+      </w:pPr>
+      <w:r>
+        <w:rPr>
+          <w:sz w:val="24"/>
+          <w:szCs w:val="24"/>
+          <w:lang w:val="en-US" w:bidi="ar-BH"/>
+        </w:rPr>
+        <w:t>Numbers is a class under the Utilities class which contains some useful functions for anything related to numbers like floats and integers.</w:t>
+      </w:r>
+    </w:p>
+    <w:p>
+      <w:pPr>
+        <w:rPr>
+          <w:sz w:val="24"/>
+          <w:szCs w:val="24"/>
+          <w:lang w:val="en-US" w:bidi="ar-BH"/>
+        </w:rPr>
+      </w:pPr>
+      <w:r>
+        <w:rPr>
+          <w:sz w:val="24"/>
+          <w:szCs w:val="24"/>
+          <w:lang w:val="en-US" w:bidi="ar-BH"/>
+        </w:rPr>
+        <w:t>Right now, there are only two functions, one that calculates the average number from a float array you input in.</w:t>
+      </w:r>
+    </w:p>
+    <w:p>
+      <w:pPr>
+        <w:rPr>
+          <w:sz w:val="24"/>
+          <w:szCs w:val="24"/>
+          <w:lang w:val="en-US" w:bidi="ar-BH"/>
+        </w:rPr>
+      </w:pPr>
+      <w:r>
+        <w:rPr>
+          <w:sz w:val="24"/>
+          <w:szCs w:val="24"/>
+          <w:lang w:val="en-US" w:bidi="ar-BH"/>
+        </w:rPr>
+        <w:t xml:space="preserve">The other function calculates the distance between two numbers in 1D space. You can use it for calculating how far an object is </w:t>
+      </w:r>
+      <w:r>
+        <w:rPr>
+          <w:sz w:val="24"/>
+          <w:szCs w:val="24"/>
+          <w:lang w:val="en-US" w:bidi="ar-BH"/>
+        </w:rPr>
+        <w:t>from another object or ground.</w:t>
       </w:r>
     </w:p>
     <w:sectPr>

</xml_diff>